<commit_message>
Correction de problèmes d'affichage journal de bord
</commit_message>
<xml_diff>
--- a/Documentation.docx
+++ b/Documentation.docx
@@ -551,13 +551,1034 @@
     <w:p>
       <w:pPr>
         <w:rPr>
-          <w:b/>
-          <w:bCs/>
-          <w:sz w:val="24"/>
-          <w:szCs w:val="24"/>
-          <w:lang w:val="fr-CA"/>
-        </w:rPr>
-      </w:pPr>
+          <w:rFonts w:ascii="Times New Roman" w:eastAsia="Times New Roman" w:hAnsi="Times New Roman" w:cs="Times New Roman"/>
+          <w:sz w:val="24"/>
+          <w:szCs w:val="24"/>
+          <w:lang w:val="fr-CA" w:eastAsia="en-CA"/>
+        </w:rPr>
+      </w:pPr>
+      <w:r>
+        <w:rPr>
+          <w:b/>
+          <w:bCs/>
+          <w:sz w:val="24"/>
+          <w:szCs w:val="24"/>
+          <w:lang w:val="fr-CA"/>
+        </w:rPr>
+        <w:tab/>
+      </w:r>
+      <w:r>
+        <w:rPr>
+          <w:rFonts w:ascii="Times New Roman" w:eastAsia="Times New Roman" w:hAnsi="Times New Roman" w:cs="Times New Roman"/>
+          <w:sz w:val="24"/>
+          <w:szCs w:val="24"/>
+          <w:lang w:val="fr-CA" w:eastAsia="en-CA"/>
+        </w:rPr>
+        <w:t>Le site</w:t>
+      </w:r>
+      <w:r>
+        <w:rPr>
+          <w:rFonts w:ascii="Times New Roman" w:eastAsia="Times New Roman" w:hAnsi="Times New Roman" w:cs="Times New Roman"/>
+          <w:sz w:val="24"/>
+          <w:szCs w:val="24"/>
+          <w:lang w:val="fr-CA" w:eastAsia="en-CA"/>
+        </w:rPr>
+        <w:t xml:space="preserve"> est une gestionnaire administrative des données d’une librairie. Le serveur contient une base de données sur les livres, les membres, les commandes et les factures. Le site donne accès à une supervision rapide sur les données contenues sur le serveur. Les administrateurs ou les modérateurs peuvent se connecter dans le gestionnaire pour apporter des modifications aux données ou ajouter / supprimes les informations. Selon </w:t>
+      </w:r>
+      <w:r>
+        <w:rPr>
+          <w:rFonts w:ascii="Times New Roman" w:eastAsia="Times New Roman" w:hAnsi="Times New Roman" w:cs="Times New Roman"/>
+          <w:sz w:val="24"/>
+          <w:szCs w:val="24"/>
+          <w:lang w:val="fr-CA" w:eastAsia="en-CA"/>
+        </w:rPr>
+        <w:t>le niveau</w:t>
+      </w:r>
+      <w:r>
+        <w:rPr>
+          <w:rFonts w:ascii="Times New Roman" w:eastAsia="Times New Roman" w:hAnsi="Times New Roman" w:cs="Times New Roman"/>
+          <w:sz w:val="24"/>
+          <w:szCs w:val="24"/>
+          <w:lang w:val="fr-CA" w:eastAsia="en-CA"/>
+        </w:rPr>
+        <w:t xml:space="preserve"> d’accès administrative, l’utilisateur à l’accès à des options :</w:t>
+      </w:r>
+    </w:p>
+    <w:p>
+      <w:pPr>
+        <w:rPr>
+          <w:rFonts w:ascii="Times New Roman" w:eastAsia="Times New Roman" w:hAnsi="Times New Roman" w:cs="Times New Roman"/>
+          <w:sz w:val="24"/>
+          <w:szCs w:val="24"/>
+          <w:lang w:val="fr-CA" w:eastAsia="en-CA"/>
+        </w:rPr>
+      </w:pPr>
+      <w:r>
+        <w:rPr>
+          <w:rFonts w:ascii="Times New Roman" w:eastAsia="Times New Roman" w:hAnsi="Times New Roman" w:cs="Times New Roman"/>
+          <w:sz w:val="24"/>
+          <w:szCs w:val="24"/>
+          <w:lang w:val="fr-CA" w:eastAsia="en-CA"/>
+        </w:rPr>
+        <w:t>Les administrateurs de niveau 2 peuvent</w:t>
+      </w:r>
+    </w:p>
+    <w:p>
+      <w:pPr>
+        <w:pStyle w:val="ListParagraph"/>
+        <w:numPr>
+          <w:ilvl w:val="0"/>
+          <w:numId w:val="3"/>
+        </w:numPr>
+        <w:rPr>
+          <w:sz w:val="24"/>
+          <w:szCs w:val="24"/>
+          <w:lang w:val="fr-CA"/>
+        </w:rPr>
+      </w:pPr>
+      <w:r>
+        <w:rPr>
+          <w:sz w:val="24"/>
+          <w:szCs w:val="24"/>
+          <w:lang w:val="fr-CA"/>
+        </w:rPr>
+        <w:t>Voir les données</w:t>
+      </w:r>
+    </w:p>
+    <w:p>
+      <w:pPr>
+        <w:pStyle w:val="ListParagraph"/>
+        <w:numPr>
+          <w:ilvl w:val="0"/>
+          <w:numId w:val="3"/>
+        </w:numPr>
+        <w:rPr>
+          <w:sz w:val="24"/>
+          <w:szCs w:val="24"/>
+          <w:lang w:val="fr-CA"/>
+        </w:rPr>
+      </w:pPr>
+      <w:r>
+        <w:rPr>
+          <w:sz w:val="24"/>
+          <w:szCs w:val="24"/>
+          <w:lang w:val="fr-CA"/>
+        </w:rPr>
+        <w:t>Ajouter ou supprimer les données</w:t>
+      </w:r>
+    </w:p>
+    <w:p>
+      <w:pPr>
+        <w:pStyle w:val="ListParagraph"/>
+        <w:numPr>
+          <w:ilvl w:val="0"/>
+          <w:numId w:val="3"/>
+        </w:numPr>
+        <w:rPr>
+          <w:sz w:val="24"/>
+          <w:szCs w:val="24"/>
+          <w:lang w:val="fr-CA"/>
+        </w:rPr>
+      </w:pPr>
+      <w:r>
+        <w:rPr>
+          <w:sz w:val="24"/>
+          <w:szCs w:val="24"/>
+          <w:lang w:val="fr-CA"/>
+        </w:rPr>
+        <w:t>Modifier les données existantes</w:t>
+      </w:r>
+    </w:p>
+    <w:p>
+      <w:pPr>
+        <w:pStyle w:val="ListParagraph"/>
+        <w:numPr>
+          <w:ilvl w:val="0"/>
+          <w:numId w:val="3"/>
+        </w:numPr>
+        <w:rPr>
+          <w:sz w:val="24"/>
+          <w:szCs w:val="24"/>
+          <w:lang w:val="fr-CA"/>
+        </w:rPr>
+      </w:pPr>
+      <w:r>
+        <w:rPr>
+          <w:sz w:val="24"/>
+          <w:szCs w:val="24"/>
+          <w:lang w:val="fr-CA"/>
+        </w:rPr>
+        <w:t>Regarder et imprimer le journal de bord</w:t>
+      </w:r>
+    </w:p>
+    <w:p>
+      <w:pPr>
+        <w:rPr>
+          <w:sz w:val="24"/>
+          <w:szCs w:val="24"/>
+          <w:lang w:val="fr-CA"/>
+        </w:rPr>
+      </w:pPr>
+      <w:r>
+        <w:rPr>
+          <w:sz w:val="24"/>
+          <w:szCs w:val="24"/>
+          <w:lang w:val="fr-CA"/>
+        </w:rPr>
+        <w:t xml:space="preserve">Les modérateurs </w:t>
+      </w:r>
+      <w:r>
+        <w:rPr>
+          <w:sz w:val="24"/>
+          <w:szCs w:val="24"/>
+          <w:lang w:val="fr-CA"/>
+        </w:rPr>
+        <w:t xml:space="preserve">de niveau 1 </w:t>
+      </w:r>
+      <w:r>
+        <w:rPr>
+          <w:sz w:val="24"/>
+          <w:szCs w:val="24"/>
+          <w:lang w:val="fr-CA"/>
+        </w:rPr>
+        <w:t>peuvent :</w:t>
+      </w:r>
+    </w:p>
+    <w:p>
+      <w:pPr>
+        <w:pStyle w:val="ListParagraph"/>
+        <w:numPr>
+          <w:ilvl w:val="0"/>
+          <w:numId w:val="4"/>
+        </w:numPr>
+        <w:rPr>
+          <w:sz w:val="24"/>
+          <w:szCs w:val="24"/>
+          <w:lang w:val="fr-CA"/>
+        </w:rPr>
+      </w:pPr>
+      <w:r>
+        <w:rPr>
+          <w:sz w:val="24"/>
+          <w:szCs w:val="24"/>
+          <w:lang w:val="fr-CA"/>
+        </w:rPr>
+        <w:t>Voir les données</w:t>
+      </w:r>
+    </w:p>
+    <w:p>
+      <w:pPr>
+        <w:pStyle w:val="ListParagraph"/>
+        <w:numPr>
+          <w:ilvl w:val="0"/>
+          <w:numId w:val="4"/>
+        </w:numPr>
+        <w:rPr>
+          <w:sz w:val="24"/>
+          <w:szCs w:val="24"/>
+          <w:lang w:val="fr-CA"/>
+        </w:rPr>
+      </w:pPr>
+      <w:r>
+        <w:rPr>
+          <w:sz w:val="24"/>
+          <w:szCs w:val="24"/>
+          <w:lang w:val="fr-CA"/>
+        </w:rPr>
+        <w:lastRenderedPageBreak/>
+        <w:t>Modifier les données existantes</w:t>
+      </w:r>
+    </w:p>
+    <w:p>
+      <w:pPr>
+        <w:rPr>
+          <w:sz w:val="24"/>
+          <w:szCs w:val="24"/>
+          <w:lang w:val="fr-CA"/>
+        </w:rPr>
+      </w:pPr>
+      <w:r>
+        <w:rPr>
+          <w:sz w:val="24"/>
+          <w:szCs w:val="24"/>
+          <w:lang w:val="fr-CA"/>
+        </w:rPr>
+        <w:t>Les utilisateurs et les visiteurs</w:t>
+      </w:r>
+      <w:r>
+        <w:rPr>
+          <w:sz w:val="24"/>
+          <w:szCs w:val="24"/>
+          <w:lang w:val="fr-CA"/>
+        </w:rPr>
+        <w:t xml:space="preserve"> de niveau 0 peuvent</w:t>
+      </w:r>
+      <w:r>
+        <w:rPr>
+          <w:sz w:val="24"/>
+          <w:szCs w:val="24"/>
+          <w:lang w:val="fr-CA"/>
+        </w:rPr>
+        <w:t> :</w:t>
+      </w:r>
+    </w:p>
+    <w:p>
+      <w:pPr>
+        <w:pStyle w:val="ListParagraph"/>
+        <w:numPr>
+          <w:ilvl w:val="0"/>
+          <w:numId w:val="5"/>
+        </w:numPr>
+        <w:rPr>
+          <w:sz w:val="24"/>
+          <w:szCs w:val="24"/>
+          <w:lang w:val="fr-CA"/>
+        </w:rPr>
+      </w:pPr>
+      <w:r>
+        <w:rPr>
+          <w:sz w:val="24"/>
+          <w:szCs w:val="24"/>
+          <w:lang w:val="fr-CA"/>
+        </w:rPr>
+        <w:t>Voir les données</w:t>
+      </w:r>
+    </w:p>
+    <w:p>
+      <w:pPr>
+        <w:rPr>
+          <w:sz w:val="24"/>
+          <w:szCs w:val="24"/>
+          <w:lang w:val="fr-CA"/>
+        </w:rPr>
+      </w:pPr>
+      <w:r>
+        <w:rPr>
+          <w:sz w:val="24"/>
+          <w:szCs w:val="24"/>
+          <w:lang w:val="fr-CA"/>
+        </w:rPr>
+        <w:t xml:space="preserve">Le directeur avec l’accès de niveau 4 a les possibilités </w:t>
+      </w:r>
+      <w:proofErr w:type="gramStart"/>
+      <w:r>
+        <w:rPr>
+          <w:sz w:val="24"/>
+          <w:szCs w:val="24"/>
+          <w:lang w:val="fr-CA"/>
+        </w:rPr>
+        <w:t>d’une administrateur</w:t>
+      </w:r>
+      <w:proofErr w:type="gramEnd"/>
+      <w:r>
+        <w:rPr>
+          <w:sz w:val="24"/>
+          <w:szCs w:val="24"/>
+          <w:lang w:val="fr-CA"/>
+        </w:rPr>
+        <w:t xml:space="preserve"> et, aussi, de créer des nouveau utilisateur et leur attribuer un niveau.</w:t>
+      </w:r>
+    </w:p>
+    <w:p>
+      <w:pPr>
+        <w:pStyle w:val="Heading1"/>
+        <w:rPr>
+          <w:lang w:val="fr-CA"/>
+        </w:rPr>
+      </w:pPr>
+      <w:r>
+        <w:rPr>
+          <w:lang w:val="fr-CA"/>
+        </w:rPr>
+        <w:t>Structure de site</w:t>
+      </w:r>
+    </w:p>
+    <w:p>
+      <w:pPr>
+        <w:numPr>
+          <w:ilvl w:val="0"/>
+          <w:numId w:val="2"/>
+        </w:numPr>
+        <w:spacing w:before="100" w:beforeAutospacing="1" w:after="100" w:afterAutospacing="1" w:line="240" w:lineRule="auto"/>
+        <w:rPr>
+          <w:rFonts w:ascii="Times New Roman" w:eastAsia="Times New Roman" w:hAnsi="Times New Roman" w:cs="Times New Roman"/>
+          <w:sz w:val="24"/>
+          <w:szCs w:val="24"/>
+          <w:lang w:val="fr-CA" w:eastAsia="en-CA"/>
+        </w:rPr>
+      </w:pPr>
+      <w:r>
+        <w:rPr>
+          <w:rFonts w:ascii="Times New Roman" w:eastAsia="Times New Roman" w:hAnsi="Times New Roman" w:cs="Times New Roman"/>
+          <w:sz w:val="24"/>
+          <w:szCs w:val="24"/>
+          <w:lang w:val="fr-CA" w:eastAsia="en-CA"/>
+        </w:rPr>
+        <w:t>Page d'accueil informationnel</w:t>
+      </w:r>
+    </w:p>
+    <w:p>
+      <w:pPr>
+        <w:numPr>
+          <w:ilvl w:val="0"/>
+          <w:numId w:val="2"/>
+        </w:numPr>
+        <w:spacing w:before="100" w:beforeAutospacing="1" w:after="100" w:afterAutospacing="1" w:line="240" w:lineRule="auto"/>
+        <w:rPr>
+          <w:rFonts w:ascii="Times New Roman" w:eastAsia="Times New Roman" w:hAnsi="Times New Roman" w:cs="Times New Roman"/>
+          <w:sz w:val="24"/>
+          <w:szCs w:val="24"/>
+          <w:lang w:val="fr-CA" w:eastAsia="en-CA"/>
+        </w:rPr>
+      </w:pPr>
+      <w:r>
+        <w:rPr>
+          <w:rFonts w:ascii="Times New Roman" w:eastAsia="Times New Roman" w:hAnsi="Times New Roman" w:cs="Times New Roman"/>
+          <w:sz w:val="24"/>
+          <w:szCs w:val="24"/>
+          <w:lang w:val="fr-CA" w:eastAsia="en-CA"/>
+        </w:rPr>
+        <w:t>Page journal de bord</w:t>
+      </w:r>
+    </w:p>
+    <w:p>
+      <w:pPr>
+        <w:spacing w:after="0" w:line="240" w:lineRule="auto"/>
+        <w:ind w:left="720"/>
+        <w:rPr>
+          <w:rFonts w:ascii="Times New Roman" w:eastAsia="Times New Roman" w:hAnsi="Times New Roman" w:cs="Times New Roman"/>
+          <w:sz w:val="24"/>
+          <w:szCs w:val="24"/>
+          <w:lang w:val="fr-CA" w:eastAsia="en-CA"/>
+        </w:rPr>
+      </w:pPr>
+      <w:r>
+        <w:rPr>
+          <w:rFonts w:ascii="Times New Roman" w:eastAsia="Times New Roman" w:hAnsi="Times New Roman" w:cs="Times New Roman"/>
+          <w:sz w:val="24"/>
+          <w:szCs w:val="24"/>
+          <w:lang w:val="fr-CA" w:eastAsia="en-CA"/>
+        </w:rPr>
+        <w:t>- Impression en PDF de document</w:t>
+      </w:r>
+    </w:p>
+    <w:p>
+      <w:pPr>
+        <w:numPr>
+          <w:ilvl w:val="0"/>
+          <w:numId w:val="2"/>
+        </w:numPr>
+        <w:spacing w:before="100" w:beforeAutospacing="1" w:after="100" w:afterAutospacing="1" w:line="240" w:lineRule="auto"/>
+        <w:rPr>
+          <w:rFonts w:ascii="Times New Roman" w:eastAsia="Times New Roman" w:hAnsi="Times New Roman" w:cs="Times New Roman"/>
+          <w:sz w:val="24"/>
+          <w:szCs w:val="24"/>
+          <w:lang w:val="fr-CA" w:eastAsia="en-CA"/>
+        </w:rPr>
+      </w:pPr>
+      <w:r>
+        <w:rPr>
+          <w:rFonts w:ascii="Times New Roman" w:eastAsia="Times New Roman" w:hAnsi="Times New Roman" w:cs="Times New Roman"/>
+          <w:sz w:val="24"/>
+          <w:szCs w:val="24"/>
+          <w:lang w:val="fr-CA" w:eastAsia="en-CA"/>
+        </w:rPr>
+        <w:t>Page de gestion Membre:</w:t>
+      </w:r>
+    </w:p>
+    <w:p>
+      <w:pPr>
+        <w:spacing w:after="0" w:line="240" w:lineRule="auto"/>
+        <w:ind w:left="720"/>
+        <w:rPr>
+          <w:rFonts w:ascii="Times New Roman" w:eastAsia="Times New Roman" w:hAnsi="Times New Roman" w:cs="Times New Roman"/>
+          <w:sz w:val="24"/>
+          <w:szCs w:val="24"/>
+          <w:lang w:val="fr-CA" w:eastAsia="en-CA"/>
+        </w:rPr>
+      </w:pPr>
+      <w:r>
+        <w:rPr>
+          <w:rFonts w:ascii="Times New Roman" w:eastAsia="Times New Roman" w:hAnsi="Times New Roman" w:cs="Times New Roman"/>
+          <w:sz w:val="24"/>
+          <w:szCs w:val="24"/>
+          <w:lang w:val="fr-CA" w:eastAsia="en-CA"/>
+        </w:rPr>
+        <w:t xml:space="preserve">- Page de </w:t>
+      </w:r>
+      <w:r>
+        <w:rPr>
+          <w:rFonts w:ascii="Times New Roman" w:eastAsia="Times New Roman" w:hAnsi="Times New Roman" w:cs="Times New Roman"/>
+          <w:sz w:val="24"/>
+          <w:szCs w:val="24"/>
+          <w:lang w:val="fr-CA" w:eastAsia="en-CA"/>
+        </w:rPr>
+        <w:t>création</w:t>
+      </w:r>
+    </w:p>
+    <w:p>
+      <w:pPr>
+        <w:spacing w:after="0" w:line="240" w:lineRule="auto"/>
+        <w:ind w:left="720"/>
+        <w:rPr>
+          <w:rFonts w:ascii="Times New Roman" w:eastAsia="Times New Roman" w:hAnsi="Times New Roman" w:cs="Times New Roman"/>
+          <w:sz w:val="24"/>
+          <w:szCs w:val="24"/>
+          <w:lang w:val="fr-CA" w:eastAsia="en-CA"/>
+        </w:rPr>
+      </w:pPr>
+      <w:r>
+        <w:rPr>
+          <w:rFonts w:ascii="Times New Roman" w:eastAsia="Times New Roman" w:hAnsi="Times New Roman" w:cs="Times New Roman"/>
+          <w:sz w:val="24"/>
+          <w:szCs w:val="24"/>
+          <w:lang w:val="fr-CA" w:eastAsia="en-CA"/>
+        </w:rPr>
+        <w:t>- Page de modification</w:t>
+      </w:r>
+    </w:p>
+    <w:p>
+      <w:pPr>
+        <w:spacing w:after="0" w:line="240" w:lineRule="auto"/>
+        <w:ind w:left="720"/>
+        <w:rPr>
+          <w:rFonts w:ascii="Times New Roman" w:eastAsia="Times New Roman" w:hAnsi="Times New Roman" w:cs="Times New Roman"/>
+          <w:sz w:val="24"/>
+          <w:szCs w:val="24"/>
+          <w:lang w:val="fr-CA" w:eastAsia="en-CA"/>
+        </w:rPr>
+      </w:pPr>
+      <w:r>
+        <w:rPr>
+          <w:rFonts w:ascii="Times New Roman" w:eastAsia="Times New Roman" w:hAnsi="Times New Roman" w:cs="Times New Roman"/>
+          <w:sz w:val="24"/>
+          <w:szCs w:val="24"/>
+          <w:lang w:val="fr-CA" w:eastAsia="en-CA"/>
+        </w:rPr>
+        <w:t>- Option de suppression</w:t>
+      </w:r>
+    </w:p>
+    <w:p>
+      <w:pPr>
+        <w:numPr>
+          <w:ilvl w:val="0"/>
+          <w:numId w:val="2"/>
+        </w:numPr>
+        <w:spacing w:before="100" w:beforeAutospacing="1" w:after="100" w:afterAutospacing="1" w:line="240" w:lineRule="auto"/>
+        <w:rPr>
+          <w:rFonts w:ascii="Times New Roman" w:eastAsia="Times New Roman" w:hAnsi="Times New Roman" w:cs="Times New Roman"/>
+          <w:sz w:val="24"/>
+          <w:szCs w:val="24"/>
+          <w:lang w:val="fr-CA" w:eastAsia="en-CA"/>
+        </w:rPr>
+      </w:pPr>
+      <w:r>
+        <w:rPr>
+          <w:rFonts w:ascii="Times New Roman" w:eastAsia="Times New Roman" w:hAnsi="Times New Roman" w:cs="Times New Roman"/>
+          <w:sz w:val="24"/>
+          <w:szCs w:val="24"/>
+          <w:lang w:val="fr-CA" w:eastAsia="en-CA"/>
+        </w:rPr>
+        <w:t>Page de gestion Facture</w:t>
+      </w:r>
+    </w:p>
+    <w:p>
+      <w:pPr>
+        <w:spacing w:after="0" w:line="240" w:lineRule="auto"/>
+        <w:ind w:left="720"/>
+        <w:rPr>
+          <w:rFonts w:ascii="Times New Roman" w:eastAsia="Times New Roman" w:hAnsi="Times New Roman" w:cs="Times New Roman"/>
+          <w:sz w:val="24"/>
+          <w:szCs w:val="24"/>
+          <w:lang w:val="fr-CA" w:eastAsia="en-CA"/>
+        </w:rPr>
+      </w:pPr>
+      <w:r>
+        <w:rPr>
+          <w:rFonts w:ascii="Times New Roman" w:eastAsia="Times New Roman" w:hAnsi="Times New Roman" w:cs="Times New Roman"/>
+          <w:sz w:val="24"/>
+          <w:szCs w:val="24"/>
+          <w:lang w:val="fr-CA" w:eastAsia="en-CA"/>
+        </w:rPr>
+        <w:t xml:space="preserve">- Page de </w:t>
+      </w:r>
+      <w:r>
+        <w:rPr>
+          <w:rFonts w:ascii="Times New Roman" w:eastAsia="Times New Roman" w:hAnsi="Times New Roman" w:cs="Times New Roman"/>
+          <w:sz w:val="24"/>
+          <w:szCs w:val="24"/>
+          <w:lang w:val="fr-CA" w:eastAsia="en-CA"/>
+        </w:rPr>
+        <w:t>création</w:t>
+      </w:r>
+    </w:p>
+    <w:p>
+      <w:pPr>
+        <w:spacing w:after="0" w:line="240" w:lineRule="auto"/>
+        <w:ind w:left="720"/>
+        <w:rPr>
+          <w:rFonts w:ascii="Times New Roman" w:eastAsia="Times New Roman" w:hAnsi="Times New Roman" w:cs="Times New Roman"/>
+          <w:sz w:val="24"/>
+          <w:szCs w:val="24"/>
+          <w:lang w:val="fr-CA" w:eastAsia="en-CA"/>
+        </w:rPr>
+      </w:pPr>
+      <w:r>
+        <w:rPr>
+          <w:rFonts w:ascii="Times New Roman" w:eastAsia="Times New Roman" w:hAnsi="Times New Roman" w:cs="Times New Roman"/>
+          <w:sz w:val="24"/>
+          <w:szCs w:val="24"/>
+          <w:lang w:val="fr-CA" w:eastAsia="en-CA"/>
+        </w:rPr>
+        <w:t>- Page de modification</w:t>
+      </w:r>
+    </w:p>
+    <w:p>
+      <w:pPr>
+        <w:spacing w:after="0" w:line="240" w:lineRule="auto"/>
+        <w:ind w:left="720"/>
+        <w:rPr>
+          <w:rFonts w:ascii="Times New Roman" w:eastAsia="Times New Roman" w:hAnsi="Times New Roman" w:cs="Times New Roman"/>
+          <w:sz w:val="24"/>
+          <w:szCs w:val="24"/>
+          <w:lang w:val="fr-CA" w:eastAsia="en-CA"/>
+        </w:rPr>
+      </w:pPr>
+      <w:r>
+        <w:rPr>
+          <w:rFonts w:ascii="Times New Roman" w:eastAsia="Times New Roman" w:hAnsi="Times New Roman" w:cs="Times New Roman"/>
+          <w:sz w:val="24"/>
+          <w:szCs w:val="24"/>
+          <w:lang w:val="fr-CA" w:eastAsia="en-CA"/>
+        </w:rPr>
+        <w:t>- Option de suppression</w:t>
+      </w:r>
+    </w:p>
+    <w:p>
+      <w:pPr>
+        <w:numPr>
+          <w:ilvl w:val="0"/>
+          <w:numId w:val="2"/>
+        </w:numPr>
+        <w:spacing w:before="100" w:beforeAutospacing="1" w:after="100" w:afterAutospacing="1" w:line="240" w:lineRule="auto"/>
+        <w:rPr>
+          <w:rFonts w:ascii="Times New Roman" w:eastAsia="Times New Roman" w:hAnsi="Times New Roman" w:cs="Times New Roman"/>
+          <w:sz w:val="24"/>
+          <w:szCs w:val="24"/>
+          <w:lang w:val="fr-CA" w:eastAsia="en-CA"/>
+        </w:rPr>
+      </w:pPr>
+      <w:r>
+        <w:rPr>
+          <w:rFonts w:ascii="Times New Roman" w:eastAsia="Times New Roman" w:hAnsi="Times New Roman" w:cs="Times New Roman"/>
+          <w:sz w:val="24"/>
+          <w:szCs w:val="24"/>
+          <w:lang w:val="fr-CA" w:eastAsia="en-CA"/>
+        </w:rPr>
+        <w:t>Page de gestion Livre</w:t>
+      </w:r>
+    </w:p>
+    <w:p>
+      <w:pPr>
+        <w:spacing w:after="0" w:line="240" w:lineRule="auto"/>
+        <w:ind w:left="720"/>
+        <w:rPr>
+          <w:rFonts w:ascii="Times New Roman" w:eastAsia="Times New Roman" w:hAnsi="Times New Roman" w:cs="Times New Roman"/>
+          <w:sz w:val="24"/>
+          <w:szCs w:val="24"/>
+          <w:lang w:val="fr-CA" w:eastAsia="en-CA"/>
+        </w:rPr>
+      </w:pPr>
+      <w:r>
+        <w:rPr>
+          <w:rFonts w:ascii="Times New Roman" w:eastAsia="Times New Roman" w:hAnsi="Times New Roman" w:cs="Times New Roman"/>
+          <w:sz w:val="24"/>
+          <w:szCs w:val="24"/>
+          <w:lang w:val="fr-CA" w:eastAsia="en-CA"/>
+        </w:rPr>
+        <w:t xml:space="preserve">- Page de </w:t>
+      </w:r>
+      <w:r>
+        <w:rPr>
+          <w:rFonts w:ascii="Times New Roman" w:eastAsia="Times New Roman" w:hAnsi="Times New Roman" w:cs="Times New Roman"/>
+          <w:sz w:val="24"/>
+          <w:szCs w:val="24"/>
+          <w:lang w:val="fr-CA" w:eastAsia="en-CA"/>
+        </w:rPr>
+        <w:t>création</w:t>
+      </w:r>
+    </w:p>
+    <w:p>
+      <w:pPr>
+        <w:spacing w:after="0" w:line="240" w:lineRule="auto"/>
+        <w:ind w:left="720"/>
+        <w:rPr>
+          <w:rFonts w:ascii="Times New Roman" w:eastAsia="Times New Roman" w:hAnsi="Times New Roman" w:cs="Times New Roman"/>
+          <w:sz w:val="24"/>
+          <w:szCs w:val="24"/>
+          <w:lang w:val="fr-CA" w:eastAsia="en-CA"/>
+        </w:rPr>
+      </w:pPr>
+      <w:r>
+        <w:rPr>
+          <w:rFonts w:ascii="Times New Roman" w:eastAsia="Times New Roman" w:hAnsi="Times New Roman" w:cs="Times New Roman"/>
+          <w:sz w:val="24"/>
+          <w:szCs w:val="24"/>
+          <w:lang w:val="fr-CA" w:eastAsia="en-CA"/>
+        </w:rPr>
+        <w:t>- Page de modification</w:t>
+      </w:r>
+    </w:p>
+    <w:p>
+      <w:pPr>
+        <w:spacing w:after="0" w:line="240" w:lineRule="auto"/>
+        <w:ind w:left="720"/>
+        <w:rPr>
+          <w:rFonts w:ascii="Times New Roman" w:eastAsia="Times New Roman" w:hAnsi="Times New Roman" w:cs="Times New Roman"/>
+          <w:sz w:val="24"/>
+          <w:szCs w:val="24"/>
+          <w:lang w:val="fr-CA" w:eastAsia="en-CA"/>
+        </w:rPr>
+      </w:pPr>
+      <w:r>
+        <w:rPr>
+          <w:rFonts w:ascii="Times New Roman" w:eastAsia="Times New Roman" w:hAnsi="Times New Roman" w:cs="Times New Roman"/>
+          <w:sz w:val="24"/>
+          <w:szCs w:val="24"/>
+          <w:lang w:val="fr-CA" w:eastAsia="en-CA"/>
+        </w:rPr>
+        <w:t>- Option de suppression</w:t>
+      </w:r>
+    </w:p>
+    <w:p>
+      <w:pPr>
+        <w:numPr>
+          <w:ilvl w:val="0"/>
+          <w:numId w:val="2"/>
+        </w:numPr>
+        <w:spacing w:before="100" w:beforeAutospacing="1" w:after="100" w:afterAutospacing="1" w:line="240" w:lineRule="auto"/>
+        <w:rPr>
+          <w:rFonts w:ascii="Times New Roman" w:eastAsia="Times New Roman" w:hAnsi="Times New Roman" w:cs="Times New Roman"/>
+          <w:sz w:val="24"/>
+          <w:szCs w:val="24"/>
+          <w:lang w:val="fr-CA" w:eastAsia="en-CA"/>
+        </w:rPr>
+      </w:pPr>
+      <w:r>
+        <w:rPr>
+          <w:rFonts w:ascii="Times New Roman" w:eastAsia="Times New Roman" w:hAnsi="Times New Roman" w:cs="Times New Roman"/>
+          <w:sz w:val="24"/>
+          <w:szCs w:val="24"/>
+          <w:lang w:val="fr-CA" w:eastAsia="en-CA"/>
+        </w:rPr>
+        <w:t>Page de gestion Commande</w:t>
+      </w:r>
+    </w:p>
+    <w:p>
+      <w:pPr>
+        <w:spacing w:after="0" w:line="240" w:lineRule="auto"/>
+        <w:ind w:left="720"/>
+        <w:rPr>
+          <w:rFonts w:ascii="Times New Roman" w:eastAsia="Times New Roman" w:hAnsi="Times New Roman" w:cs="Times New Roman"/>
+          <w:sz w:val="24"/>
+          <w:szCs w:val="24"/>
+          <w:lang w:val="fr-CA" w:eastAsia="en-CA"/>
+        </w:rPr>
+      </w:pPr>
+      <w:r>
+        <w:rPr>
+          <w:rFonts w:ascii="Times New Roman" w:eastAsia="Times New Roman" w:hAnsi="Times New Roman" w:cs="Times New Roman"/>
+          <w:sz w:val="24"/>
+          <w:szCs w:val="24"/>
+          <w:lang w:val="fr-CA" w:eastAsia="en-CA"/>
+        </w:rPr>
+        <w:t xml:space="preserve">- Page de </w:t>
+      </w:r>
+      <w:r>
+        <w:rPr>
+          <w:rFonts w:ascii="Times New Roman" w:eastAsia="Times New Roman" w:hAnsi="Times New Roman" w:cs="Times New Roman"/>
+          <w:sz w:val="24"/>
+          <w:szCs w:val="24"/>
+          <w:lang w:val="fr-CA" w:eastAsia="en-CA"/>
+        </w:rPr>
+        <w:t>création</w:t>
+      </w:r>
+    </w:p>
+    <w:p>
+      <w:pPr>
+        <w:spacing w:after="0" w:line="240" w:lineRule="auto"/>
+        <w:ind w:left="720"/>
+        <w:rPr>
+          <w:rFonts w:ascii="Times New Roman" w:eastAsia="Times New Roman" w:hAnsi="Times New Roman" w:cs="Times New Roman"/>
+          <w:sz w:val="24"/>
+          <w:szCs w:val="24"/>
+          <w:lang w:val="fr-CA" w:eastAsia="en-CA"/>
+        </w:rPr>
+      </w:pPr>
+      <w:r>
+        <w:rPr>
+          <w:rFonts w:ascii="Times New Roman" w:eastAsia="Times New Roman" w:hAnsi="Times New Roman" w:cs="Times New Roman"/>
+          <w:sz w:val="24"/>
+          <w:szCs w:val="24"/>
+          <w:lang w:val="fr-CA" w:eastAsia="en-CA"/>
+        </w:rPr>
+        <w:t>- Page de modification</w:t>
+      </w:r>
+    </w:p>
+    <w:p>
+      <w:pPr>
+        <w:spacing w:after="0" w:line="240" w:lineRule="auto"/>
+        <w:ind w:left="720"/>
+        <w:rPr>
+          <w:rFonts w:ascii="Times New Roman" w:eastAsia="Times New Roman" w:hAnsi="Times New Roman" w:cs="Times New Roman"/>
+          <w:sz w:val="24"/>
+          <w:szCs w:val="24"/>
+          <w:lang w:val="fr-CA" w:eastAsia="en-CA"/>
+        </w:rPr>
+      </w:pPr>
+      <w:r>
+        <w:rPr>
+          <w:rFonts w:ascii="Times New Roman" w:eastAsia="Times New Roman" w:hAnsi="Times New Roman" w:cs="Times New Roman"/>
+          <w:sz w:val="24"/>
+          <w:szCs w:val="24"/>
+          <w:lang w:val="fr-CA" w:eastAsia="en-CA"/>
+        </w:rPr>
+        <w:t>- Option de suppression</w:t>
+      </w:r>
+    </w:p>
+    <w:p>
+      <w:pPr>
+        <w:numPr>
+          <w:ilvl w:val="0"/>
+          <w:numId w:val="2"/>
+        </w:numPr>
+        <w:spacing w:before="100" w:beforeAutospacing="1" w:after="100" w:afterAutospacing="1" w:line="240" w:lineRule="auto"/>
+        <w:rPr>
+          <w:rFonts w:ascii="Times New Roman" w:eastAsia="Times New Roman" w:hAnsi="Times New Roman" w:cs="Times New Roman"/>
+          <w:sz w:val="24"/>
+          <w:szCs w:val="24"/>
+          <w:lang w:val="fr-CA" w:eastAsia="en-CA"/>
+        </w:rPr>
+      </w:pPr>
+      <w:r>
+        <w:rPr>
+          <w:rFonts w:ascii="Times New Roman" w:eastAsia="Times New Roman" w:hAnsi="Times New Roman" w:cs="Times New Roman"/>
+          <w:sz w:val="24"/>
+          <w:szCs w:val="24"/>
+          <w:lang w:val="fr-CA" w:eastAsia="en-CA"/>
+        </w:rPr>
+        <w:t>Page connexion</w:t>
+      </w:r>
+    </w:p>
+    <w:p>
+      <w:pPr>
+        <w:numPr>
+          <w:ilvl w:val="0"/>
+          <w:numId w:val="2"/>
+        </w:numPr>
+        <w:spacing w:before="100" w:beforeAutospacing="1" w:after="100" w:afterAutospacing="1" w:line="240" w:lineRule="auto"/>
+        <w:rPr>
+          <w:rFonts w:ascii="Times New Roman" w:eastAsia="Times New Roman" w:hAnsi="Times New Roman" w:cs="Times New Roman"/>
+          <w:sz w:val="24"/>
+          <w:szCs w:val="24"/>
+          <w:lang w:val="fr-CA" w:eastAsia="en-CA"/>
+        </w:rPr>
+      </w:pPr>
+      <w:r>
+        <w:rPr>
+          <w:rFonts w:ascii="Times New Roman" w:eastAsia="Times New Roman" w:hAnsi="Times New Roman" w:cs="Times New Roman"/>
+          <w:sz w:val="24"/>
+          <w:szCs w:val="24"/>
+          <w:lang w:val="fr-CA" w:eastAsia="en-CA"/>
+        </w:rPr>
+        <w:t>Page création de compte</w:t>
+      </w:r>
+    </w:p>
+    <w:p>
+      <w:pPr>
+        <w:spacing w:before="100" w:beforeAutospacing="1" w:after="100" w:afterAutospacing="1" w:line="240" w:lineRule="auto"/>
+        <w:outlineLvl w:val="0"/>
+        <w:rPr>
+          <w:rFonts w:ascii="Times New Roman" w:eastAsia="Times New Roman" w:hAnsi="Times New Roman" w:cs="Times New Roman"/>
+          <w:b/>
+          <w:bCs/>
+          <w:kern w:val="36"/>
+          <w:sz w:val="48"/>
+          <w:szCs w:val="48"/>
+          <w:lang w:val="fr-CA" w:eastAsia="en-CA"/>
+        </w:rPr>
+      </w:pPr>
+      <w:r>
+        <w:rPr>
+          <w:rFonts w:ascii="Times New Roman" w:eastAsia="Times New Roman" w:hAnsi="Times New Roman" w:cs="Times New Roman"/>
+          <w:b/>
+          <w:bCs/>
+          <w:kern w:val="36"/>
+          <w:sz w:val="48"/>
+          <w:szCs w:val="48"/>
+          <w:lang w:val="fr-CA" w:eastAsia="en-CA"/>
+        </w:rPr>
+        <w:t>Nouveauté</w:t>
+      </w:r>
+    </w:p>
+    <w:p>
+      <w:pPr>
+        <w:spacing w:before="100" w:beforeAutospacing="1" w:after="100" w:afterAutospacing="1" w:line="240" w:lineRule="auto"/>
+        <w:ind w:firstLine="720"/>
+        <w:rPr>
+          <w:rFonts w:ascii="Times New Roman" w:eastAsia="Times New Roman" w:hAnsi="Times New Roman" w:cs="Times New Roman"/>
+          <w:sz w:val="24"/>
+          <w:szCs w:val="24"/>
+          <w:lang w:val="fr-CA" w:eastAsia="en-CA"/>
+        </w:rPr>
+      </w:pPr>
+      <w:r>
+        <w:rPr>
+          <w:rFonts w:ascii="Times New Roman" w:eastAsia="Times New Roman" w:hAnsi="Times New Roman" w:cs="Times New Roman"/>
+          <w:sz w:val="24"/>
+          <w:szCs w:val="24"/>
+          <w:lang w:val="fr-CA" w:eastAsia="en-CA"/>
+        </w:rPr>
+        <w:lastRenderedPageBreak/>
+        <w:t>Les nouvelles fonctionnalités</w:t>
+      </w:r>
+      <w:r>
+        <w:rPr>
+          <w:rFonts w:ascii="Times New Roman" w:eastAsia="Times New Roman" w:hAnsi="Times New Roman" w:cs="Times New Roman"/>
+          <w:sz w:val="24"/>
+          <w:szCs w:val="24"/>
+          <w:lang w:val="fr-CA" w:eastAsia="en-CA"/>
+        </w:rPr>
+        <w:t xml:space="preserve"> de connexion, déconnexion sont rajoutés avec les droits d'</w:t>
+      </w:r>
+      <w:r>
+        <w:rPr>
+          <w:rFonts w:ascii="Times New Roman" w:eastAsia="Times New Roman" w:hAnsi="Times New Roman" w:cs="Times New Roman"/>
+          <w:sz w:val="24"/>
+          <w:szCs w:val="24"/>
+          <w:lang w:val="fr-CA" w:eastAsia="en-CA"/>
+        </w:rPr>
+        <w:t>accès</w:t>
+      </w:r>
+      <w:r>
+        <w:rPr>
+          <w:rFonts w:ascii="Times New Roman" w:eastAsia="Times New Roman" w:hAnsi="Times New Roman" w:cs="Times New Roman"/>
+          <w:sz w:val="24"/>
+          <w:szCs w:val="24"/>
+          <w:lang w:val="fr-CA" w:eastAsia="en-CA"/>
+        </w:rPr>
+        <w:t xml:space="preserve">. Les utilisateurs et les visiteurs peuvent voir les listes. Les </w:t>
+      </w:r>
+      <w:r>
+        <w:rPr>
+          <w:rFonts w:ascii="Times New Roman" w:eastAsia="Times New Roman" w:hAnsi="Times New Roman" w:cs="Times New Roman"/>
+          <w:sz w:val="24"/>
+          <w:szCs w:val="24"/>
+          <w:lang w:val="fr-CA" w:eastAsia="en-CA"/>
+        </w:rPr>
+        <w:t>modérateurs</w:t>
+      </w:r>
+      <w:r>
+        <w:rPr>
+          <w:rFonts w:ascii="Times New Roman" w:eastAsia="Times New Roman" w:hAnsi="Times New Roman" w:cs="Times New Roman"/>
+          <w:sz w:val="24"/>
+          <w:szCs w:val="24"/>
+          <w:lang w:val="fr-CA" w:eastAsia="en-CA"/>
+        </w:rPr>
+        <w:t xml:space="preserve"> peuvent modifier les informations dans les données et les administrateurs peuvent modifier, ajouter et </w:t>
+      </w:r>
+      <w:r>
+        <w:rPr>
+          <w:rFonts w:ascii="Times New Roman" w:eastAsia="Times New Roman" w:hAnsi="Times New Roman" w:cs="Times New Roman"/>
+          <w:sz w:val="24"/>
+          <w:szCs w:val="24"/>
+          <w:lang w:val="fr-CA" w:eastAsia="en-CA"/>
+        </w:rPr>
+        <w:t>supprimer</w:t>
+      </w:r>
+      <w:r>
+        <w:rPr>
+          <w:rFonts w:ascii="Times New Roman" w:eastAsia="Times New Roman" w:hAnsi="Times New Roman" w:cs="Times New Roman"/>
+          <w:sz w:val="24"/>
+          <w:szCs w:val="24"/>
+          <w:lang w:val="fr-CA" w:eastAsia="en-CA"/>
+        </w:rPr>
+        <w:t xml:space="preserve"> les données de la base.</w:t>
+      </w:r>
+    </w:p>
+    <w:p>
+      <w:pPr>
+        <w:spacing w:before="100" w:beforeAutospacing="1" w:after="100" w:afterAutospacing="1" w:line="240" w:lineRule="auto"/>
+        <w:rPr>
+          <w:rFonts w:ascii="Times New Roman" w:eastAsia="Times New Roman" w:hAnsi="Times New Roman" w:cs="Times New Roman"/>
+          <w:sz w:val="24"/>
+          <w:szCs w:val="24"/>
+          <w:lang w:val="fr-CA" w:eastAsia="en-CA"/>
+        </w:rPr>
+      </w:pPr>
+      <w:r>
+        <w:rPr>
+          <w:rFonts w:ascii="Times New Roman" w:eastAsia="Times New Roman" w:hAnsi="Times New Roman" w:cs="Times New Roman"/>
+          <w:sz w:val="24"/>
+          <w:szCs w:val="24"/>
+          <w:lang w:val="fr-CA" w:eastAsia="en-CA"/>
+        </w:rPr>
+        <w:t xml:space="preserve">Une nouvelle page de Journal de Bord est </w:t>
+      </w:r>
+      <w:r>
+        <w:rPr>
+          <w:rFonts w:ascii="Times New Roman" w:eastAsia="Times New Roman" w:hAnsi="Times New Roman" w:cs="Times New Roman"/>
+          <w:sz w:val="24"/>
+          <w:szCs w:val="24"/>
+          <w:lang w:val="fr-CA" w:eastAsia="en-CA"/>
+        </w:rPr>
+        <w:t>ajoutée</w:t>
+      </w:r>
+      <w:r>
+        <w:rPr>
+          <w:rFonts w:ascii="Times New Roman" w:eastAsia="Times New Roman" w:hAnsi="Times New Roman" w:cs="Times New Roman"/>
+          <w:sz w:val="24"/>
+          <w:szCs w:val="24"/>
+          <w:lang w:val="fr-CA" w:eastAsia="en-CA"/>
+        </w:rPr>
+        <w:t xml:space="preserve">, </w:t>
+      </w:r>
+      <w:r>
+        <w:rPr>
+          <w:rFonts w:ascii="Times New Roman" w:eastAsia="Times New Roman" w:hAnsi="Times New Roman" w:cs="Times New Roman"/>
+          <w:sz w:val="24"/>
+          <w:szCs w:val="24"/>
+          <w:lang w:val="fr-CA" w:eastAsia="en-CA"/>
+        </w:rPr>
+        <w:t>accessible</w:t>
+      </w:r>
+      <w:r>
+        <w:rPr>
+          <w:rFonts w:ascii="Times New Roman" w:eastAsia="Times New Roman" w:hAnsi="Times New Roman" w:cs="Times New Roman"/>
+          <w:sz w:val="24"/>
+          <w:szCs w:val="24"/>
+          <w:lang w:val="fr-CA" w:eastAsia="en-CA"/>
+        </w:rPr>
+        <w:t xml:space="preserve"> seulement à des administrateurs du site. Le journal de bord affiche une historique des actions faites par les utilisateurs de </w:t>
+      </w:r>
+      <w:r>
+        <w:rPr>
+          <w:rFonts w:ascii="Times New Roman" w:eastAsia="Times New Roman" w:hAnsi="Times New Roman" w:cs="Times New Roman"/>
+          <w:sz w:val="24"/>
+          <w:szCs w:val="24"/>
+          <w:lang w:val="fr-CA" w:eastAsia="en-CA"/>
+        </w:rPr>
+        <w:t>site. Il</w:t>
+      </w:r>
+      <w:r>
+        <w:rPr>
+          <w:rFonts w:ascii="Times New Roman" w:eastAsia="Times New Roman" w:hAnsi="Times New Roman" w:cs="Times New Roman"/>
+          <w:sz w:val="24"/>
+          <w:szCs w:val="24"/>
+          <w:lang w:val="fr-CA" w:eastAsia="en-CA"/>
+        </w:rPr>
+        <w:t xml:space="preserve"> est possible de faire une impression du document Journal de Bord en PDF ou de le sauvegarder.</w:t>
+      </w:r>
     </w:p>
     <w:p>
       <w:pPr>
@@ -583,65 +1604,64 @@
     <w:p>
       <w:pPr>
         <w:rPr>
-          <w:b/>
-          <w:bCs/>
-          <w:sz w:val="24"/>
-          <w:szCs w:val="24"/>
-          <w:lang w:val="fr-CA"/>
-        </w:rPr>
-      </w:pPr>
-      <w:r>
-        <w:rPr>
-          <w:b/>
-          <w:bCs/>
-          <w:sz w:val="24"/>
-          <w:szCs w:val="24"/>
-          <w:lang w:val="fr-CA"/>
+          <w:sz w:val="28"/>
+          <w:szCs w:val="28"/>
+        </w:rPr>
+      </w:pPr>
+      <w:r>
+        <w:rPr>
+          <w:sz w:val="28"/>
+          <w:szCs w:val="28"/>
         </w:rPr>
         <w:t xml:space="preserve">GitHub : </w:t>
       </w:r>
-    </w:p>
-    <w:p>
-      <w:pPr>
-        <w:rPr>
-          <w:b/>
-          <w:bCs/>
-          <w:sz w:val="24"/>
-          <w:szCs w:val="24"/>
+      <w:r>
+        <w:rPr>
+          <w:sz w:val="28"/>
+          <w:szCs w:val="28"/>
+        </w:rPr>
+        <w:t>https://github.com/Raritetnik/TP3_MVC_Twig</w:t>
+      </w:r>
+    </w:p>
+    <w:p>
+      <w:pPr>
+        <w:rPr>
+          <w:sz w:val="28"/>
+          <w:szCs w:val="28"/>
           <w:lang w:val="fr-CA"/>
         </w:rPr>
       </w:pPr>
       <w:proofErr w:type="spellStart"/>
       <w:r>
         <w:rPr>
-          <w:b/>
-          <w:bCs/>
-          <w:sz w:val="24"/>
-          <w:szCs w:val="24"/>
-          <w:lang w:val="fr-CA"/>
+          <w:sz w:val="28"/>
+          <w:szCs w:val="28"/>
         </w:rPr>
         <w:t>WebDev</w:t>
       </w:r>
       <w:proofErr w:type="spellEnd"/>
       <w:r>
         <w:rPr>
-          <w:b/>
-          <w:bCs/>
-          <w:sz w:val="24"/>
-          <w:szCs w:val="24"/>
-          <w:lang w:val="fr-CA"/>
+          <w:sz w:val="28"/>
+          <w:szCs w:val="28"/>
         </w:rPr>
         <w:t xml:space="preserve"> : </w:t>
       </w:r>
-    </w:p>
-    <w:p>
-      <w:pPr>
-        <w:rPr>
-          <w:b/>
-          <w:bCs/>
-          <w:sz w:val="24"/>
-          <w:szCs w:val="24"/>
-          <w:lang w:val="fr-CA"/>
+      <w:r>
+        <w:rPr>
+          <w:sz w:val="28"/>
+          <w:szCs w:val="28"/>
+        </w:rPr>
+        <w:t>https://e2196106.webdev.cmaisonneuve.qc.ca/TP3_MVC_Twig/</w:t>
+      </w:r>
+    </w:p>
+    <w:p>
+      <w:pPr>
+        <w:rPr>
+          <w:b/>
+          <w:bCs/>
+          <w:sz w:val="24"/>
+          <w:szCs w:val="24"/>
         </w:rPr>
       </w:pPr>
     </w:p>
@@ -666,157 +1686,264 @@
         <w:t>Information sur utilisateurs :</w:t>
       </w:r>
     </w:p>
-    <w:p>
-      <w:pPr>
-        <w:rPr>
-          <w:b/>
-          <w:bCs/>
-          <w:sz w:val="24"/>
-          <w:szCs w:val="24"/>
-        </w:rPr>
-      </w:pPr>
-      <w:hyperlink r:id="rId7" w:history="1">
-        <w:r>
-          <w:rPr>
-            <w:rStyle w:val="Hyperlink"/>
-            <w:b/>
-            <w:bCs/>
-            <w:sz w:val="24"/>
-            <w:szCs w:val="24"/>
-          </w:rPr>
-          <w:t>admin@gmail.com</w:t>
-        </w:r>
-      </w:hyperlink>
-      <w:r>
-        <w:rPr>
-          <w:b/>
-          <w:bCs/>
-          <w:sz w:val="24"/>
-          <w:szCs w:val="24"/>
-        </w:rPr>
-        <w:t xml:space="preserve"> </w:t>
-      </w:r>
-      <w:proofErr w:type="gramStart"/>
-      <w:r>
-        <w:rPr>
-          <w:b/>
-          <w:bCs/>
-          <w:sz w:val="24"/>
-          <w:szCs w:val="24"/>
-        </w:rPr>
-        <w:t>pass :</w:t>
-      </w:r>
-      <w:proofErr w:type="gramEnd"/>
-      <w:r>
-        <w:rPr>
-          <w:b/>
-          <w:bCs/>
-          <w:sz w:val="24"/>
-          <w:szCs w:val="24"/>
-        </w:rPr>
-        <w:t xml:space="preserve"> a</w:t>
-      </w:r>
-      <w:r>
-        <w:rPr>
-          <w:b/>
-          <w:bCs/>
-          <w:sz w:val="24"/>
-          <w:szCs w:val="24"/>
-        </w:rPr>
-        <w:t>dmin</w:t>
-      </w:r>
-    </w:p>
-    <w:p>
-      <w:pPr>
-        <w:rPr>
-          <w:b/>
-          <w:bCs/>
-          <w:sz w:val="24"/>
-          <w:szCs w:val="24"/>
-        </w:rPr>
-      </w:pPr>
-      <w:hyperlink r:id="rId8" w:history="1">
-        <w:r>
-          <w:rPr>
-            <w:rStyle w:val="Hyperlink"/>
-            <w:b/>
-            <w:bCs/>
-            <w:sz w:val="24"/>
-            <w:szCs w:val="24"/>
-          </w:rPr>
-          <w:t>moderator@gmail.com</w:t>
-        </w:r>
-      </w:hyperlink>
-      <w:r>
-        <w:rPr>
-          <w:b/>
-          <w:bCs/>
-          <w:sz w:val="24"/>
-          <w:szCs w:val="24"/>
-        </w:rPr>
-        <w:t xml:space="preserve">  </w:t>
-      </w:r>
-      <w:proofErr w:type="gramStart"/>
-      <w:r>
-        <w:rPr>
-          <w:b/>
-          <w:bCs/>
-          <w:sz w:val="24"/>
-          <w:szCs w:val="24"/>
-        </w:rPr>
-        <w:t>pass :</w:t>
-      </w:r>
-      <w:proofErr w:type="gramEnd"/>
-      <w:r>
-        <w:rPr>
-          <w:b/>
-          <w:bCs/>
-          <w:sz w:val="24"/>
-          <w:szCs w:val="24"/>
-        </w:rPr>
-        <w:t xml:space="preserve"> a</w:t>
-      </w:r>
-      <w:r>
-        <w:rPr>
-          <w:b/>
-          <w:bCs/>
-          <w:sz w:val="24"/>
-          <w:szCs w:val="24"/>
-        </w:rPr>
-        <w:t>dmin</w:t>
-      </w:r>
-    </w:p>
-    <w:p>
-      <w:pPr>
-        <w:rPr>
-          <w:b/>
-          <w:bCs/>
-          <w:sz w:val="24"/>
-          <w:szCs w:val="24"/>
-        </w:rPr>
-      </w:pPr>
-      <w:hyperlink r:id="rId9" w:history="1">
-        <w:r>
-          <w:rPr>
-            <w:rStyle w:val="Hyperlink"/>
-            <w:b/>
-            <w:bCs/>
-            <w:sz w:val="24"/>
-            <w:szCs w:val="24"/>
-          </w:rPr>
-          <w:t>utilisateur@gmail.com</w:t>
-        </w:r>
-      </w:hyperlink>
-      <w:r>
-        <w:rPr>
-          <w:b/>
-          <w:bCs/>
-          <w:sz w:val="24"/>
-          <w:szCs w:val="24"/>
-        </w:rPr>
-        <w:t xml:space="preserve"> pass: 123123</w:t>
-      </w:r>
-    </w:p>
+    <w:tbl>
+      <w:tblPr>
+        <w:tblStyle w:val="TableGrid"/>
+        <w:tblW w:w="0" w:type="auto"/>
+        <w:tblLook w:val="04A0" w:firstRow="1" w:lastRow="0" w:firstColumn="1" w:lastColumn="0" w:noHBand="0" w:noVBand="1"/>
+      </w:tblPr>
+      <w:tblGrid>
+        <w:gridCol w:w="4675"/>
+        <w:gridCol w:w="4675"/>
+      </w:tblGrid>
+      <w:tr>
+        <w:tc>
+          <w:tcPr>
+            <w:tcW w:w="4675" w:type="dxa"/>
+          </w:tcPr>
+          <w:p>
+            <w:pPr>
+              <w:rPr>
+                <w:b/>
+                <w:bCs/>
+                <w:sz w:val="24"/>
+                <w:szCs w:val="24"/>
+                <w:lang w:val="fr-CA"/>
+              </w:rPr>
+            </w:pPr>
+            <w:r>
+              <w:rPr>
+                <w:b/>
+                <w:bCs/>
+                <w:sz w:val="24"/>
+                <w:szCs w:val="24"/>
+                <w:lang w:val="fr-CA"/>
+              </w:rPr>
+              <w:t>Nom d’utilisateur</w:t>
+            </w:r>
+          </w:p>
+        </w:tc>
+        <w:tc>
+          <w:tcPr>
+            <w:tcW w:w="4675" w:type="dxa"/>
+          </w:tcPr>
+          <w:p>
+            <w:pPr>
+              <w:rPr>
+                <w:b/>
+                <w:bCs/>
+                <w:sz w:val="24"/>
+                <w:szCs w:val="24"/>
+                <w:lang w:val="fr-CA"/>
+              </w:rPr>
+            </w:pPr>
+            <w:r>
+              <w:rPr>
+                <w:b/>
+                <w:bCs/>
+                <w:sz w:val="24"/>
+                <w:szCs w:val="24"/>
+                <w:lang w:val="fr-CA"/>
+              </w:rPr>
+              <w:t>Mot de passe</w:t>
+            </w:r>
+          </w:p>
+        </w:tc>
+      </w:tr>
+      <w:tr>
+        <w:tc>
+          <w:tcPr>
+            <w:tcW w:w="4675" w:type="dxa"/>
+          </w:tcPr>
+          <w:p>
+            <w:pPr>
+              <w:rPr>
+                <w:sz w:val="24"/>
+                <w:szCs w:val="24"/>
+                <w:lang w:val="fr-CA"/>
+              </w:rPr>
+            </w:pPr>
+            <w:hyperlink r:id="rId7" w:history="1">
+              <w:r>
+                <w:rPr>
+                  <w:rStyle w:val="Hyperlink"/>
+                  <w:sz w:val="24"/>
+                  <w:szCs w:val="24"/>
+                  <w:lang w:val="fr-CA"/>
+                </w:rPr>
+                <w:t>admin@mail.com</w:t>
+              </w:r>
+            </w:hyperlink>
+          </w:p>
+        </w:tc>
+        <w:tc>
+          <w:tcPr>
+            <w:tcW w:w="4675" w:type="dxa"/>
+          </w:tcPr>
+          <w:p>
+            <w:pPr>
+              <w:rPr>
+                <w:sz w:val="24"/>
+                <w:szCs w:val="24"/>
+                <w:lang w:val="fr-CA"/>
+              </w:rPr>
+            </w:pPr>
+            <w:r>
+              <w:rPr>
+                <w:sz w:val="24"/>
+                <w:szCs w:val="24"/>
+                <w:lang w:val="fr-CA"/>
+              </w:rPr>
+              <w:t>admin</w:t>
+            </w:r>
+          </w:p>
+        </w:tc>
+      </w:tr>
+      <w:tr>
+        <w:tc>
+          <w:tcPr>
+            <w:tcW w:w="4675" w:type="dxa"/>
+          </w:tcPr>
+          <w:p>
+            <w:pPr>
+              <w:rPr>
+                <w:sz w:val="24"/>
+                <w:szCs w:val="24"/>
+                <w:lang w:val="fr-CA"/>
+              </w:rPr>
+            </w:pPr>
+            <w:hyperlink r:id="rId8" w:history="1">
+              <w:r>
+                <w:rPr>
+                  <w:rStyle w:val="Hyperlink"/>
+                  <w:sz w:val="24"/>
+                  <w:szCs w:val="24"/>
+                  <w:lang w:val="fr-CA"/>
+                </w:rPr>
+                <w:t>moderator@gmail.com</w:t>
+              </w:r>
+            </w:hyperlink>
+          </w:p>
+        </w:tc>
+        <w:tc>
+          <w:tcPr>
+            <w:tcW w:w="4675" w:type="dxa"/>
+          </w:tcPr>
+          <w:p>
+            <w:pPr>
+              <w:rPr>
+                <w:sz w:val="24"/>
+                <w:szCs w:val="24"/>
+                <w:lang w:val="fr-CA"/>
+              </w:rPr>
+            </w:pPr>
+            <w:r>
+              <w:rPr>
+                <w:sz w:val="24"/>
+                <w:szCs w:val="24"/>
+                <w:lang w:val="fr-CA"/>
+              </w:rPr>
+              <w:t>admin</w:t>
+            </w:r>
+          </w:p>
+        </w:tc>
+      </w:tr>
+      <w:tr>
+        <w:tc>
+          <w:tcPr>
+            <w:tcW w:w="4675" w:type="dxa"/>
+          </w:tcPr>
+          <w:p>
+            <w:pPr>
+              <w:rPr>
+                <w:sz w:val="24"/>
+                <w:szCs w:val="24"/>
+                <w:lang w:val="fr-CA"/>
+              </w:rPr>
+            </w:pPr>
+            <w:hyperlink r:id="rId9" w:history="1">
+              <w:r>
+                <w:rPr>
+                  <w:rStyle w:val="Hyperlink"/>
+                  <w:sz w:val="24"/>
+                  <w:szCs w:val="24"/>
+                  <w:lang w:val="fr-CA"/>
+                </w:rPr>
+                <w:t>utilisateur@gmail.com</w:t>
+              </w:r>
+            </w:hyperlink>
+          </w:p>
+        </w:tc>
+        <w:tc>
+          <w:tcPr>
+            <w:tcW w:w="4675" w:type="dxa"/>
+          </w:tcPr>
+          <w:p>
+            <w:pPr>
+              <w:rPr>
+                <w:sz w:val="24"/>
+                <w:szCs w:val="24"/>
+                <w:lang w:val="fr-CA"/>
+              </w:rPr>
+            </w:pPr>
+            <w:r>
+              <w:rPr>
+                <w:sz w:val="24"/>
+                <w:szCs w:val="24"/>
+                <w:lang w:val="fr-CA"/>
+              </w:rPr>
+              <w:t>123123</w:t>
+            </w:r>
+          </w:p>
+        </w:tc>
+      </w:tr>
+      <w:tr>
+        <w:tc>
+          <w:tcPr>
+            <w:tcW w:w="4675" w:type="dxa"/>
+          </w:tcPr>
+          <w:p>
+            <w:pPr>
+              <w:rPr>
+                <w:sz w:val="24"/>
+                <w:szCs w:val="24"/>
+                <w:lang w:val="fr-CA"/>
+              </w:rPr>
+            </w:pPr>
+            <w:r>
+              <w:rPr>
+                <w:sz w:val="24"/>
+                <w:szCs w:val="24"/>
+                <w:lang w:val="fr-CA"/>
+              </w:rPr>
+              <w:t>directeur@gmail.com</w:t>
+            </w:r>
+          </w:p>
+        </w:tc>
+        <w:tc>
+          <w:tcPr>
+            <w:tcW w:w="4675" w:type="dxa"/>
+          </w:tcPr>
+          <w:p>
+            <w:pPr>
+              <w:rPr>
+                <w:sz w:val="24"/>
+                <w:szCs w:val="24"/>
+                <w:lang w:val="fr-CA"/>
+              </w:rPr>
+            </w:pPr>
+            <w:r>
+              <w:rPr>
+                <w:sz w:val="24"/>
+                <w:szCs w:val="24"/>
+                <w:lang w:val="fr-CA"/>
+              </w:rPr>
+              <w:t>admin</w:t>
+            </w:r>
+          </w:p>
+        </w:tc>
+      </w:tr>
+    </w:tbl>
     <w:p>
       <w:pPr>
         <w:rPr>
@@ -849,6 +1976,119 @@
 <file path=word/numbering.xml><?xml version="1.0" encoding="utf-8"?>
 <w:numbering xmlns:wpc="http://schemas.microsoft.com/office/word/2010/wordprocessingCanvas" xmlns:cx="http://schemas.microsoft.com/office/drawing/2014/chartex" xmlns:cx1="http://schemas.microsoft.com/office/drawing/2015/9/8/chartex" xmlns:cx2="http://schemas.microsoft.com/office/drawing/2015/10/21/chartex" xmlns:cx3="http://schemas.microsoft.com/office/drawing/2016/5/9/chartex" xmlns:cx4="http://schemas.microsoft.com/office/drawing/2016/5/10/chartex" xmlns:cx5="http://schemas.microsoft.com/office/drawing/2016/5/11/chartex" xmlns:cx6="http://schemas.microsoft.com/office/drawing/2016/5/12/chartex" xmlns:cx7="http://schemas.microsoft.com/office/drawing/2016/5/13/chartex" xmlns:cx8="http://schemas.microsoft.com/office/drawing/2016/5/14/chartex" xmlns:mc="http://schemas.openxmlformats.org/markup-compatibility/2006" xmlns:aink="http://schemas.microsoft.com/office/drawing/2016/ink" xmlns:am3d="http://schemas.microsoft.com/office/drawing/2017/model3d" xmlns:o="urn:schemas-microsoft-com:office:office" xmlns:r="http://schemas.openxmlformats.org/officeDocument/2006/relationships" xmlns:m="http://schemas.openxmlformats.org/officeDocument/2006/math" xmlns:v="urn:schemas-microsoft-com:vml" xmlns:wp14="http://schemas.microsoft.com/office/word/2010/wordprocessingDrawing" xmlns:wp="http://schemas.openxmlformats.org/drawingml/2006/wordprocessingDrawing" xmlns:w10="urn:schemas-microsoft-com:office:word" xmlns:w="http://schemas.openxmlformats.org/wordprocessingml/2006/main" xmlns:w14="http://schemas.microsoft.com/office/word/2010/wordml" xmlns:w15="http://schemas.microsoft.com/office/word/2012/wordml" xmlns:w16cex="http://schemas.microsoft.com/office/word/2018/wordml/cex" xmlns:w16cid="http://schemas.microsoft.com/office/word/2016/wordml/cid" xmlns:w16="http://schemas.microsoft.com/office/word/2018/wordml" xmlns:w16sdtdh="http://schemas.microsoft.com/office/word/2020/wordml/sdtdatahash" xmlns:w16se="http://schemas.microsoft.com/office/word/2015/wordml/symex" xmlns:wpg="http://schemas.microsoft.com/office/word/2010/wordprocessingGroup" xmlns:wpi="http://schemas.microsoft.com/office/word/2010/wordprocessingInk" xmlns:wne="http://schemas.microsoft.com/office/word/2006/wordml" xmlns:wps="http://schemas.microsoft.com/office/word/2010/wordprocessingShape" mc:Ignorable="w14 w15 w16se w16cid w16 w16cex w16sdtdh wp14">
   <w:abstractNum w:abstractNumId="0" w15:restartNumberingAfterBreak="0">
+    <w:nsid w:val="06441603"/>
+    <w:multiLevelType w:val="hybridMultilevel"/>
+    <w:tmpl w:val="5E6609AE"/>
+    <w:lvl w:ilvl="0" w:tplc="10090001">
+      <w:start w:val="1"/>
+      <w:numFmt w:val="bullet"/>
+      <w:lvlText w:val=""/>
+      <w:lvlJc w:val="left"/>
+      <w:pPr>
+        <w:ind w:left="720" w:hanging="360"/>
+      </w:pPr>
+      <w:rPr>
+        <w:rFonts w:ascii="Symbol" w:hAnsi="Symbol" w:hint="default"/>
+      </w:rPr>
+    </w:lvl>
+    <w:lvl w:ilvl="1" w:tplc="10090003" w:tentative="1">
+      <w:start w:val="1"/>
+      <w:numFmt w:val="bullet"/>
+      <w:lvlText w:val="o"/>
+      <w:lvlJc w:val="left"/>
+      <w:pPr>
+        <w:ind w:left="1440" w:hanging="360"/>
+      </w:pPr>
+      <w:rPr>
+        <w:rFonts w:ascii="Courier New" w:hAnsi="Courier New" w:cs="Courier New" w:hint="default"/>
+      </w:rPr>
+    </w:lvl>
+    <w:lvl w:ilvl="2" w:tplc="10090005" w:tentative="1">
+      <w:start w:val="1"/>
+      <w:numFmt w:val="bullet"/>
+      <w:lvlText w:val=""/>
+      <w:lvlJc w:val="left"/>
+      <w:pPr>
+        <w:ind w:left="2160" w:hanging="360"/>
+      </w:pPr>
+      <w:rPr>
+        <w:rFonts w:ascii="Wingdings" w:hAnsi="Wingdings" w:hint="default"/>
+      </w:rPr>
+    </w:lvl>
+    <w:lvl w:ilvl="3" w:tplc="10090001" w:tentative="1">
+      <w:start w:val="1"/>
+      <w:numFmt w:val="bullet"/>
+      <w:lvlText w:val=""/>
+      <w:lvlJc w:val="left"/>
+      <w:pPr>
+        <w:ind w:left="2880" w:hanging="360"/>
+      </w:pPr>
+      <w:rPr>
+        <w:rFonts w:ascii="Symbol" w:hAnsi="Symbol" w:hint="default"/>
+      </w:rPr>
+    </w:lvl>
+    <w:lvl w:ilvl="4" w:tplc="10090003" w:tentative="1">
+      <w:start w:val="1"/>
+      <w:numFmt w:val="bullet"/>
+      <w:lvlText w:val="o"/>
+      <w:lvlJc w:val="left"/>
+      <w:pPr>
+        <w:ind w:left="3600" w:hanging="360"/>
+      </w:pPr>
+      <w:rPr>
+        <w:rFonts w:ascii="Courier New" w:hAnsi="Courier New" w:cs="Courier New" w:hint="default"/>
+      </w:rPr>
+    </w:lvl>
+    <w:lvl w:ilvl="5" w:tplc="10090005" w:tentative="1">
+      <w:start w:val="1"/>
+      <w:numFmt w:val="bullet"/>
+      <w:lvlText w:val=""/>
+      <w:lvlJc w:val="left"/>
+      <w:pPr>
+        <w:ind w:left="4320" w:hanging="360"/>
+      </w:pPr>
+      <w:rPr>
+        <w:rFonts w:ascii="Wingdings" w:hAnsi="Wingdings" w:hint="default"/>
+      </w:rPr>
+    </w:lvl>
+    <w:lvl w:ilvl="6" w:tplc="10090001" w:tentative="1">
+      <w:start w:val="1"/>
+      <w:numFmt w:val="bullet"/>
+      <w:lvlText w:val=""/>
+      <w:lvlJc w:val="left"/>
+      <w:pPr>
+        <w:ind w:left="5040" w:hanging="360"/>
+      </w:pPr>
+      <w:rPr>
+        <w:rFonts w:ascii="Symbol" w:hAnsi="Symbol" w:hint="default"/>
+      </w:rPr>
+    </w:lvl>
+    <w:lvl w:ilvl="7" w:tplc="10090003" w:tentative="1">
+      <w:start w:val="1"/>
+      <w:numFmt w:val="bullet"/>
+      <w:lvlText w:val="o"/>
+      <w:lvlJc w:val="left"/>
+      <w:pPr>
+        <w:ind w:left="5760" w:hanging="360"/>
+      </w:pPr>
+      <w:rPr>
+        <w:rFonts w:ascii="Courier New" w:hAnsi="Courier New" w:cs="Courier New" w:hint="default"/>
+      </w:rPr>
+    </w:lvl>
+    <w:lvl w:ilvl="8" w:tplc="10090005" w:tentative="1">
+      <w:start w:val="1"/>
+      <w:numFmt w:val="bullet"/>
+      <w:lvlText w:val=""/>
+      <w:lvlJc w:val="left"/>
+      <w:pPr>
+        <w:ind w:left="6480" w:hanging="360"/>
+      </w:pPr>
+      <w:rPr>
+        <w:rFonts w:ascii="Wingdings" w:hAnsi="Wingdings" w:hint="default"/>
+      </w:rPr>
+    </w:lvl>
+  </w:abstractNum>
+  <w:abstractNum w:abstractNumId="1" w15:restartNumberingAfterBreak="0">
     <w:nsid w:val="14A1106E"/>
     <w:multiLevelType w:val="hybridMultilevel"/>
     <w:tmpl w:val="EE98CD90"/>
@@ -961,8 +2201,395 @@
       </w:rPr>
     </w:lvl>
   </w:abstractNum>
+  <w:abstractNum w:abstractNumId="2" w15:restartNumberingAfterBreak="0">
+    <w:nsid w:val="16AE4672"/>
+    <w:multiLevelType w:val="multilevel"/>
+    <w:tmpl w:val="9FB21C3E"/>
+    <w:lvl w:ilvl="0">
+      <w:start w:val="1"/>
+      <w:numFmt w:val="bullet"/>
+      <w:lvlText w:val=""/>
+      <w:lvlJc w:val="left"/>
+      <w:pPr>
+        <w:tabs>
+          <w:tab w:val="num" w:pos="720"/>
+        </w:tabs>
+        <w:ind w:left="720" w:hanging="360"/>
+      </w:pPr>
+      <w:rPr>
+        <w:rFonts w:ascii="Symbol" w:hAnsi="Symbol" w:hint="default"/>
+        <w:sz w:val="20"/>
+      </w:rPr>
+    </w:lvl>
+    <w:lvl w:ilvl="1" w:tentative="1">
+      <w:start w:val="1"/>
+      <w:numFmt w:val="bullet"/>
+      <w:lvlText w:val="o"/>
+      <w:lvlJc w:val="left"/>
+      <w:pPr>
+        <w:tabs>
+          <w:tab w:val="num" w:pos="1440"/>
+        </w:tabs>
+        <w:ind w:left="1440" w:hanging="360"/>
+      </w:pPr>
+      <w:rPr>
+        <w:rFonts w:ascii="Courier New" w:hAnsi="Courier New" w:hint="default"/>
+        <w:sz w:val="20"/>
+      </w:rPr>
+    </w:lvl>
+    <w:lvl w:ilvl="2" w:tentative="1">
+      <w:start w:val="1"/>
+      <w:numFmt w:val="bullet"/>
+      <w:lvlText w:val=""/>
+      <w:lvlJc w:val="left"/>
+      <w:pPr>
+        <w:tabs>
+          <w:tab w:val="num" w:pos="2160"/>
+        </w:tabs>
+        <w:ind w:left="2160" w:hanging="360"/>
+      </w:pPr>
+      <w:rPr>
+        <w:rFonts w:ascii="Wingdings" w:hAnsi="Wingdings" w:hint="default"/>
+        <w:sz w:val="20"/>
+      </w:rPr>
+    </w:lvl>
+    <w:lvl w:ilvl="3" w:tentative="1">
+      <w:start w:val="1"/>
+      <w:numFmt w:val="bullet"/>
+      <w:lvlText w:val=""/>
+      <w:lvlJc w:val="left"/>
+      <w:pPr>
+        <w:tabs>
+          <w:tab w:val="num" w:pos="2880"/>
+        </w:tabs>
+        <w:ind w:left="2880" w:hanging="360"/>
+      </w:pPr>
+      <w:rPr>
+        <w:rFonts w:ascii="Wingdings" w:hAnsi="Wingdings" w:hint="default"/>
+        <w:sz w:val="20"/>
+      </w:rPr>
+    </w:lvl>
+    <w:lvl w:ilvl="4" w:tentative="1">
+      <w:start w:val="1"/>
+      <w:numFmt w:val="bullet"/>
+      <w:lvlText w:val=""/>
+      <w:lvlJc w:val="left"/>
+      <w:pPr>
+        <w:tabs>
+          <w:tab w:val="num" w:pos="3600"/>
+        </w:tabs>
+        <w:ind w:left="3600" w:hanging="360"/>
+      </w:pPr>
+      <w:rPr>
+        <w:rFonts w:ascii="Wingdings" w:hAnsi="Wingdings" w:hint="default"/>
+        <w:sz w:val="20"/>
+      </w:rPr>
+    </w:lvl>
+    <w:lvl w:ilvl="5" w:tentative="1">
+      <w:start w:val="1"/>
+      <w:numFmt w:val="bullet"/>
+      <w:lvlText w:val=""/>
+      <w:lvlJc w:val="left"/>
+      <w:pPr>
+        <w:tabs>
+          <w:tab w:val="num" w:pos="4320"/>
+        </w:tabs>
+        <w:ind w:left="4320" w:hanging="360"/>
+      </w:pPr>
+      <w:rPr>
+        <w:rFonts w:ascii="Wingdings" w:hAnsi="Wingdings" w:hint="default"/>
+        <w:sz w:val="20"/>
+      </w:rPr>
+    </w:lvl>
+    <w:lvl w:ilvl="6" w:tentative="1">
+      <w:start w:val="1"/>
+      <w:numFmt w:val="bullet"/>
+      <w:lvlText w:val=""/>
+      <w:lvlJc w:val="left"/>
+      <w:pPr>
+        <w:tabs>
+          <w:tab w:val="num" w:pos="5040"/>
+        </w:tabs>
+        <w:ind w:left="5040" w:hanging="360"/>
+      </w:pPr>
+      <w:rPr>
+        <w:rFonts w:ascii="Wingdings" w:hAnsi="Wingdings" w:hint="default"/>
+        <w:sz w:val="20"/>
+      </w:rPr>
+    </w:lvl>
+    <w:lvl w:ilvl="7" w:tentative="1">
+      <w:start w:val="1"/>
+      <w:numFmt w:val="bullet"/>
+      <w:lvlText w:val=""/>
+      <w:lvlJc w:val="left"/>
+      <w:pPr>
+        <w:tabs>
+          <w:tab w:val="num" w:pos="5760"/>
+        </w:tabs>
+        <w:ind w:left="5760" w:hanging="360"/>
+      </w:pPr>
+      <w:rPr>
+        <w:rFonts w:ascii="Wingdings" w:hAnsi="Wingdings" w:hint="default"/>
+        <w:sz w:val="20"/>
+      </w:rPr>
+    </w:lvl>
+    <w:lvl w:ilvl="8" w:tentative="1">
+      <w:start w:val="1"/>
+      <w:numFmt w:val="bullet"/>
+      <w:lvlText w:val=""/>
+      <w:lvlJc w:val="left"/>
+      <w:pPr>
+        <w:tabs>
+          <w:tab w:val="num" w:pos="6480"/>
+        </w:tabs>
+        <w:ind w:left="6480" w:hanging="360"/>
+      </w:pPr>
+      <w:rPr>
+        <w:rFonts w:ascii="Wingdings" w:hAnsi="Wingdings" w:hint="default"/>
+        <w:sz w:val="20"/>
+      </w:rPr>
+    </w:lvl>
+  </w:abstractNum>
+  <w:abstractNum w:abstractNumId="3" w15:restartNumberingAfterBreak="0">
+    <w:nsid w:val="3E9510E3"/>
+    <w:multiLevelType w:val="hybridMultilevel"/>
+    <w:tmpl w:val="FF0E4AFE"/>
+    <w:lvl w:ilvl="0" w:tplc="10090001">
+      <w:start w:val="1"/>
+      <w:numFmt w:val="bullet"/>
+      <w:lvlText w:val=""/>
+      <w:lvlJc w:val="left"/>
+      <w:pPr>
+        <w:ind w:left="720" w:hanging="360"/>
+      </w:pPr>
+      <w:rPr>
+        <w:rFonts w:ascii="Symbol" w:hAnsi="Symbol" w:hint="default"/>
+      </w:rPr>
+    </w:lvl>
+    <w:lvl w:ilvl="1" w:tplc="10090003" w:tentative="1">
+      <w:start w:val="1"/>
+      <w:numFmt w:val="bullet"/>
+      <w:lvlText w:val="o"/>
+      <w:lvlJc w:val="left"/>
+      <w:pPr>
+        <w:ind w:left="1440" w:hanging="360"/>
+      </w:pPr>
+      <w:rPr>
+        <w:rFonts w:ascii="Courier New" w:hAnsi="Courier New" w:cs="Courier New" w:hint="default"/>
+      </w:rPr>
+    </w:lvl>
+    <w:lvl w:ilvl="2" w:tplc="10090005" w:tentative="1">
+      <w:start w:val="1"/>
+      <w:numFmt w:val="bullet"/>
+      <w:lvlText w:val=""/>
+      <w:lvlJc w:val="left"/>
+      <w:pPr>
+        <w:ind w:left="2160" w:hanging="360"/>
+      </w:pPr>
+      <w:rPr>
+        <w:rFonts w:ascii="Wingdings" w:hAnsi="Wingdings" w:hint="default"/>
+      </w:rPr>
+    </w:lvl>
+    <w:lvl w:ilvl="3" w:tplc="10090001" w:tentative="1">
+      <w:start w:val="1"/>
+      <w:numFmt w:val="bullet"/>
+      <w:lvlText w:val=""/>
+      <w:lvlJc w:val="left"/>
+      <w:pPr>
+        <w:ind w:left="2880" w:hanging="360"/>
+      </w:pPr>
+      <w:rPr>
+        <w:rFonts w:ascii="Symbol" w:hAnsi="Symbol" w:hint="default"/>
+      </w:rPr>
+    </w:lvl>
+    <w:lvl w:ilvl="4" w:tplc="10090003" w:tentative="1">
+      <w:start w:val="1"/>
+      <w:numFmt w:val="bullet"/>
+      <w:lvlText w:val="o"/>
+      <w:lvlJc w:val="left"/>
+      <w:pPr>
+        <w:ind w:left="3600" w:hanging="360"/>
+      </w:pPr>
+      <w:rPr>
+        <w:rFonts w:ascii="Courier New" w:hAnsi="Courier New" w:cs="Courier New" w:hint="default"/>
+      </w:rPr>
+    </w:lvl>
+    <w:lvl w:ilvl="5" w:tplc="10090005" w:tentative="1">
+      <w:start w:val="1"/>
+      <w:numFmt w:val="bullet"/>
+      <w:lvlText w:val=""/>
+      <w:lvlJc w:val="left"/>
+      <w:pPr>
+        <w:ind w:left="4320" w:hanging="360"/>
+      </w:pPr>
+      <w:rPr>
+        <w:rFonts w:ascii="Wingdings" w:hAnsi="Wingdings" w:hint="default"/>
+      </w:rPr>
+    </w:lvl>
+    <w:lvl w:ilvl="6" w:tplc="10090001" w:tentative="1">
+      <w:start w:val="1"/>
+      <w:numFmt w:val="bullet"/>
+      <w:lvlText w:val=""/>
+      <w:lvlJc w:val="left"/>
+      <w:pPr>
+        <w:ind w:left="5040" w:hanging="360"/>
+      </w:pPr>
+      <w:rPr>
+        <w:rFonts w:ascii="Symbol" w:hAnsi="Symbol" w:hint="default"/>
+      </w:rPr>
+    </w:lvl>
+    <w:lvl w:ilvl="7" w:tplc="10090003" w:tentative="1">
+      <w:start w:val="1"/>
+      <w:numFmt w:val="bullet"/>
+      <w:lvlText w:val="o"/>
+      <w:lvlJc w:val="left"/>
+      <w:pPr>
+        <w:ind w:left="5760" w:hanging="360"/>
+      </w:pPr>
+      <w:rPr>
+        <w:rFonts w:ascii="Courier New" w:hAnsi="Courier New" w:cs="Courier New" w:hint="default"/>
+      </w:rPr>
+    </w:lvl>
+    <w:lvl w:ilvl="8" w:tplc="10090005" w:tentative="1">
+      <w:start w:val="1"/>
+      <w:numFmt w:val="bullet"/>
+      <w:lvlText w:val=""/>
+      <w:lvlJc w:val="left"/>
+      <w:pPr>
+        <w:ind w:left="6480" w:hanging="360"/>
+      </w:pPr>
+      <w:rPr>
+        <w:rFonts w:ascii="Wingdings" w:hAnsi="Wingdings" w:hint="default"/>
+      </w:rPr>
+    </w:lvl>
+  </w:abstractNum>
+  <w:abstractNum w:abstractNumId="4" w15:restartNumberingAfterBreak="0">
+    <w:nsid w:val="6D0412DA"/>
+    <w:multiLevelType w:val="hybridMultilevel"/>
+    <w:tmpl w:val="BDF047EA"/>
+    <w:lvl w:ilvl="0" w:tplc="10090001">
+      <w:start w:val="1"/>
+      <w:numFmt w:val="bullet"/>
+      <w:lvlText w:val=""/>
+      <w:lvlJc w:val="left"/>
+      <w:pPr>
+        <w:ind w:left="720" w:hanging="360"/>
+      </w:pPr>
+      <w:rPr>
+        <w:rFonts w:ascii="Symbol" w:hAnsi="Symbol" w:hint="default"/>
+      </w:rPr>
+    </w:lvl>
+    <w:lvl w:ilvl="1" w:tplc="10090003" w:tentative="1">
+      <w:start w:val="1"/>
+      <w:numFmt w:val="bullet"/>
+      <w:lvlText w:val="o"/>
+      <w:lvlJc w:val="left"/>
+      <w:pPr>
+        <w:ind w:left="1440" w:hanging="360"/>
+      </w:pPr>
+      <w:rPr>
+        <w:rFonts w:ascii="Courier New" w:hAnsi="Courier New" w:cs="Courier New" w:hint="default"/>
+      </w:rPr>
+    </w:lvl>
+    <w:lvl w:ilvl="2" w:tplc="10090005" w:tentative="1">
+      <w:start w:val="1"/>
+      <w:numFmt w:val="bullet"/>
+      <w:lvlText w:val=""/>
+      <w:lvlJc w:val="left"/>
+      <w:pPr>
+        <w:ind w:left="2160" w:hanging="360"/>
+      </w:pPr>
+      <w:rPr>
+        <w:rFonts w:ascii="Wingdings" w:hAnsi="Wingdings" w:hint="default"/>
+      </w:rPr>
+    </w:lvl>
+    <w:lvl w:ilvl="3" w:tplc="10090001" w:tentative="1">
+      <w:start w:val="1"/>
+      <w:numFmt w:val="bullet"/>
+      <w:lvlText w:val=""/>
+      <w:lvlJc w:val="left"/>
+      <w:pPr>
+        <w:ind w:left="2880" w:hanging="360"/>
+      </w:pPr>
+      <w:rPr>
+        <w:rFonts w:ascii="Symbol" w:hAnsi="Symbol" w:hint="default"/>
+      </w:rPr>
+    </w:lvl>
+    <w:lvl w:ilvl="4" w:tplc="10090003" w:tentative="1">
+      <w:start w:val="1"/>
+      <w:numFmt w:val="bullet"/>
+      <w:lvlText w:val="o"/>
+      <w:lvlJc w:val="left"/>
+      <w:pPr>
+        <w:ind w:left="3600" w:hanging="360"/>
+      </w:pPr>
+      <w:rPr>
+        <w:rFonts w:ascii="Courier New" w:hAnsi="Courier New" w:cs="Courier New" w:hint="default"/>
+      </w:rPr>
+    </w:lvl>
+    <w:lvl w:ilvl="5" w:tplc="10090005" w:tentative="1">
+      <w:start w:val="1"/>
+      <w:numFmt w:val="bullet"/>
+      <w:lvlText w:val=""/>
+      <w:lvlJc w:val="left"/>
+      <w:pPr>
+        <w:ind w:left="4320" w:hanging="360"/>
+      </w:pPr>
+      <w:rPr>
+        <w:rFonts w:ascii="Wingdings" w:hAnsi="Wingdings" w:hint="default"/>
+      </w:rPr>
+    </w:lvl>
+    <w:lvl w:ilvl="6" w:tplc="10090001" w:tentative="1">
+      <w:start w:val="1"/>
+      <w:numFmt w:val="bullet"/>
+      <w:lvlText w:val=""/>
+      <w:lvlJc w:val="left"/>
+      <w:pPr>
+        <w:ind w:left="5040" w:hanging="360"/>
+      </w:pPr>
+      <w:rPr>
+        <w:rFonts w:ascii="Symbol" w:hAnsi="Symbol" w:hint="default"/>
+      </w:rPr>
+    </w:lvl>
+    <w:lvl w:ilvl="7" w:tplc="10090003" w:tentative="1">
+      <w:start w:val="1"/>
+      <w:numFmt w:val="bullet"/>
+      <w:lvlText w:val="o"/>
+      <w:lvlJc w:val="left"/>
+      <w:pPr>
+        <w:ind w:left="5760" w:hanging="360"/>
+      </w:pPr>
+      <w:rPr>
+        <w:rFonts w:ascii="Courier New" w:hAnsi="Courier New" w:cs="Courier New" w:hint="default"/>
+      </w:rPr>
+    </w:lvl>
+    <w:lvl w:ilvl="8" w:tplc="10090005" w:tentative="1">
+      <w:start w:val="1"/>
+      <w:numFmt w:val="bullet"/>
+      <w:lvlText w:val=""/>
+      <w:lvlJc w:val="left"/>
+      <w:pPr>
+        <w:ind w:left="6480" w:hanging="360"/>
+      </w:pPr>
+      <w:rPr>
+        <w:rFonts w:ascii="Wingdings" w:hAnsi="Wingdings" w:hint="default"/>
+      </w:rPr>
+    </w:lvl>
+  </w:abstractNum>
   <w:num w:numId="1">
+    <w:abstractNumId w:val="1"/>
+  </w:num>
+  <w:num w:numId="2">
+    <w:abstractNumId w:val="2"/>
+  </w:num>
+  <w:num w:numId="3">
+    <w:abstractNumId w:val="3"/>
+  </w:num>
+  <w:num w:numId="4">
     <w:abstractNumId w:val="0"/>
+  </w:num>
+  <w:num w:numId="5">
+    <w:abstractNumId w:val="4"/>
   </w:num>
 </w:numbering>
 </file>
@@ -1366,6 +2993,27 @@
     <w:name w:val="Normal"/>
     <w:qFormat/>
   </w:style>
+  <w:style w:type="paragraph" w:styleId="Heading1">
+    <w:name w:val="heading 1"/>
+    <w:basedOn w:val="Normal"/>
+    <w:link w:val="Heading1Char"/>
+    <w:uiPriority w:val="9"/>
+    <w:qFormat/>
+    <w:rsid w:val="006B3189"/>
+    <w:pPr>
+      <w:spacing w:before="100" w:beforeAutospacing="1" w:after="100" w:afterAutospacing="1" w:line="240" w:lineRule="auto"/>
+      <w:outlineLvl w:val="0"/>
+    </w:pPr>
+    <w:rPr>
+      <w:rFonts w:ascii="Times New Roman" w:eastAsia="Times New Roman" w:hAnsi="Times New Roman" w:cs="Times New Roman"/>
+      <w:b/>
+      <w:bCs/>
+      <w:kern w:val="36"/>
+      <w:sz w:val="48"/>
+      <w:szCs w:val="48"/>
+      <w:lang w:eastAsia="en-CA"/>
+    </w:rPr>
+  </w:style>
   <w:style w:type="character" w:default="1" w:styleId="DefaultParagraphFont">
     <w:name w:val="Default Paragraph Font"/>
     <w:uiPriority w:val="1"/>
@@ -1426,6 +3074,58 @@
       <w:ind w:left="720"/>
       <w:contextualSpacing/>
     </w:pPr>
+  </w:style>
+  <w:style w:type="table" w:styleId="TableGrid">
+    <w:name w:val="Table Grid"/>
+    <w:basedOn w:val="TableNormal"/>
+    <w:uiPriority w:val="39"/>
+    <w:rsid w:val="006B3189"/>
+    <w:pPr>
+      <w:spacing w:after="0" w:line="240" w:lineRule="auto"/>
+    </w:pPr>
+    <w:tblPr>
+      <w:tblBorders>
+        <w:top w:val="single" w:sz="4" w:space="0" w:color="auto"/>
+        <w:left w:val="single" w:sz="4" w:space="0" w:color="auto"/>
+        <w:bottom w:val="single" w:sz="4" w:space="0" w:color="auto"/>
+        <w:right w:val="single" w:sz="4" w:space="0" w:color="auto"/>
+        <w:insideH w:val="single" w:sz="4" w:space="0" w:color="auto"/>
+        <w:insideV w:val="single" w:sz="4" w:space="0" w:color="auto"/>
+      </w:tblBorders>
+    </w:tblPr>
+  </w:style>
+  <w:style w:type="character" w:customStyle="1" w:styleId="Heading1Char">
+    <w:name w:val="Heading 1 Char"/>
+    <w:basedOn w:val="DefaultParagraphFont"/>
+    <w:link w:val="Heading1"/>
+    <w:uiPriority w:val="9"/>
+    <w:rsid w:val="006B3189"/>
+    <w:rPr>
+      <w:rFonts w:ascii="Times New Roman" w:eastAsia="Times New Roman" w:hAnsi="Times New Roman" w:cs="Times New Roman"/>
+      <w:b/>
+      <w:bCs/>
+      <w:kern w:val="36"/>
+      <w:sz w:val="48"/>
+      <w:szCs w:val="48"/>
+      <w:lang w:eastAsia="en-CA"/>
+    </w:rPr>
+  </w:style>
+  <w:style w:type="paragraph" w:styleId="NormalWeb">
+    <w:name w:val="Normal (Web)"/>
+    <w:basedOn w:val="Normal"/>
+    <w:uiPriority w:val="99"/>
+    <w:semiHidden/>
+    <w:unhideWhenUsed/>
+    <w:rsid w:val="006B3189"/>
+    <w:pPr>
+      <w:spacing w:before="100" w:beforeAutospacing="1" w:after="100" w:afterAutospacing="1" w:line="240" w:lineRule="auto"/>
+    </w:pPr>
+    <w:rPr>
+      <w:rFonts w:ascii="Times New Roman" w:eastAsia="Times New Roman" w:hAnsi="Times New Roman" w:cs="Times New Roman"/>
+      <w:sz w:val="24"/>
+      <w:szCs w:val="24"/>
+      <w:lang w:eastAsia="en-CA"/>
+    </w:rPr>
   </w:style>
 </w:styles>
 </file>

</xml_diff>

<commit_message>
Documentation de projet et commentaires
</commit_message>
<xml_diff>
--- a/Documentation.docx
+++ b/Documentation.docx
@@ -285,18 +285,8 @@
           <w:bCs/>
           <w:lang w:val="fr-CA"/>
         </w:rPr>
-        <w:t xml:space="preserve">Marcos </w:t>
-      </w:r>
-      <w:proofErr w:type="spellStart"/>
-      <w:r>
-        <w:rPr>
-          <w:b/>
-          <w:bCs/>
-          <w:lang w:val="fr-CA"/>
-        </w:rPr>
-        <w:t>Sanches</w:t>
-      </w:r>
-      <w:proofErr w:type="spellEnd"/>
+        <w:t>Marcos Sanches</w:t>
+      </w:r>
     </w:p>
     <w:p>
       <w:pPr>
@@ -478,10 +468,10 @@
           <w:lang w:val="fr-CA"/>
         </w:rPr>
         <w:drawing>
-          <wp:inline distT="0" distB="0" distL="0" distR="0" wp14:anchorId="5080784E" wp14:editId="6EF2D8DD">
-            <wp:extent cx="5934075" cy="4067175"/>
-            <wp:effectExtent l="0" t="0" r="9525" b="9525"/>
-            <wp:docPr id="4" name="Picture 4"/>
+          <wp:inline distT="0" distB="0" distL="0" distR="0" wp14:anchorId="7FE6D8A6" wp14:editId="740A5DFF">
+            <wp:extent cx="5934075" cy="4381500"/>
+            <wp:effectExtent l="0" t="0" r="9525" b="0"/>
+            <wp:docPr id="1" name="Picture 1"/>
             <wp:cNvGraphicFramePr>
               <a:graphicFrameLocks xmlns:a="http://schemas.openxmlformats.org/drawingml/2006/main" noChangeAspect="1"/>
             </wp:cNvGraphicFramePr>
@@ -489,7 +479,7 @@
               <a:graphicData uri="http://schemas.openxmlformats.org/drawingml/2006/picture">
                 <pic:pic xmlns:pic="http://schemas.openxmlformats.org/drawingml/2006/picture">
                   <pic:nvPicPr>
-                    <pic:cNvPr id="0" name="Picture 4"/>
+                    <pic:cNvPr id="0" name="Picture 1"/>
                     <pic:cNvPicPr>
                       <a:picLocks noChangeAspect="1" noChangeArrowheads="1"/>
                     </pic:cNvPicPr>
@@ -510,7 +500,7 @@
                   <pic:spPr bwMode="auto">
                     <a:xfrm>
                       <a:off x="0" y="0"/>
-                      <a:ext cx="5934075" cy="4067175"/>
+                      <a:ext cx="5934075" cy="4381500"/>
                     </a:xfrm>
                     <a:prstGeom prst="rect">
                       <a:avLst/>
@@ -763,6 +753,7 @@
           <w:szCs w:val="24"/>
           <w:lang w:val="fr-CA"/>
         </w:rPr>
+        <w:lastRenderedPageBreak/>
         <w:t>Voir les données</w:t>
       </w:r>
     </w:p>
@@ -785,7 +776,6 @@
           <w:szCs w:val="24"/>
           <w:lang w:val="fr-CA"/>
         </w:rPr>
-        <w:lastRenderedPageBreak/>
         <w:t>Modifier les données existantes</w:t>
       </w:r>
     </w:p>
@@ -860,23 +850,69 @@
         </w:rPr>
         <w:t xml:space="preserve">Le directeur avec l’accès de niveau 4 a les possibilités </w:t>
       </w:r>
-      <w:proofErr w:type="gramStart"/>
-      <w:r>
-        <w:rPr>
-          <w:sz w:val="24"/>
-          <w:szCs w:val="24"/>
-          <w:lang w:val="fr-CA"/>
-        </w:rPr>
-        <w:t>d’une administrateur</w:t>
-      </w:r>
-      <w:proofErr w:type="gramEnd"/>
-      <w:r>
-        <w:rPr>
-          <w:sz w:val="24"/>
-          <w:szCs w:val="24"/>
-          <w:lang w:val="fr-CA"/>
-        </w:rPr>
-        <w:t xml:space="preserve"> et, aussi, de créer des nouveau utilisateur et leur attribuer un niveau.</w:t>
+      <w:r>
+        <w:rPr>
+          <w:sz w:val="24"/>
+          <w:szCs w:val="24"/>
+          <w:lang w:val="fr-CA"/>
+        </w:rPr>
+        <w:t>d’un administrateur</w:t>
+      </w:r>
+      <w:r>
+        <w:rPr>
+          <w:sz w:val="24"/>
+          <w:szCs w:val="24"/>
+          <w:lang w:val="fr-CA"/>
+        </w:rPr>
+        <w:t xml:space="preserve"> et, aussi, de créer des nouveau</w:t>
+      </w:r>
+      <w:r>
+        <w:rPr>
+          <w:sz w:val="24"/>
+          <w:szCs w:val="24"/>
+          <w:lang w:val="fr-CA"/>
+        </w:rPr>
+        <w:t>x</w:t>
+      </w:r>
+      <w:r>
+        <w:rPr>
+          <w:sz w:val="24"/>
+          <w:szCs w:val="24"/>
+          <w:lang w:val="fr-CA"/>
+        </w:rPr>
+        <w:t xml:space="preserve"> utilisateur</w:t>
+      </w:r>
+      <w:r>
+        <w:rPr>
+          <w:sz w:val="24"/>
+          <w:szCs w:val="24"/>
+          <w:lang w:val="fr-CA"/>
+        </w:rPr>
+        <w:t>s</w:t>
+      </w:r>
+      <w:r>
+        <w:rPr>
+          <w:sz w:val="24"/>
+          <w:szCs w:val="24"/>
+          <w:lang w:val="fr-CA"/>
+        </w:rPr>
+        <w:t xml:space="preserve"> et leur attribuer un niveau</w:t>
+      </w:r>
+      <w:r>
+        <w:rPr>
+          <w:sz w:val="24"/>
+          <w:szCs w:val="24"/>
+          <w:lang w:val="fr-CA"/>
+        </w:rPr>
+        <w:t xml:space="preserve"> d’acces</w:t>
+      </w:r>
+      <w:r>
+        <w:rPr>
+          <w:sz w:val="24"/>
+          <w:szCs w:val="24"/>
+          <w:lang w:val="fr-CA"/>
+        </w:rPr>
+        <w:t>.</w:t>
       </w:r>
     </w:p>
     <w:p>
@@ -1004,16 +1040,7 @@
           <w:szCs w:val="24"/>
           <w:lang w:val="fr-CA" w:eastAsia="en-CA"/>
         </w:rPr>
-        <w:t xml:space="preserve">- Page de </w:t>
-      </w:r>
-      <w:r>
-        <w:rPr>
-          <w:rFonts w:ascii="Times New Roman" w:eastAsia="Times New Roman" w:hAnsi="Times New Roman" w:cs="Times New Roman"/>
-          <w:sz w:val="24"/>
-          <w:szCs w:val="24"/>
-          <w:lang w:val="fr-CA" w:eastAsia="en-CA"/>
-        </w:rPr>
-        <w:t>création</w:t>
+        <w:t>- Page de création</w:t>
       </w:r>
     </w:p>
     <w:p>
@@ -1100,16 +1127,7 @@
           <w:szCs w:val="24"/>
           <w:lang w:val="fr-CA" w:eastAsia="en-CA"/>
         </w:rPr>
-        <w:t xml:space="preserve">- Page de </w:t>
-      </w:r>
-      <w:r>
-        <w:rPr>
-          <w:rFonts w:ascii="Times New Roman" w:eastAsia="Times New Roman" w:hAnsi="Times New Roman" w:cs="Times New Roman"/>
-          <w:sz w:val="24"/>
-          <w:szCs w:val="24"/>
-          <w:lang w:val="fr-CA" w:eastAsia="en-CA"/>
-        </w:rPr>
-        <w:t>création</w:t>
+        <w:t>- Page de création</w:t>
       </w:r>
     </w:p>
     <w:p>
@@ -1196,16 +1214,7 @@
           <w:szCs w:val="24"/>
           <w:lang w:val="fr-CA" w:eastAsia="en-CA"/>
         </w:rPr>
-        <w:t xml:space="preserve">- Page de </w:t>
-      </w:r>
-      <w:r>
-        <w:rPr>
-          <w:rFonts w:ascii="Times New Roman" w:eastAsia="Times New Roman" w:hAnsi="Times New Roman" w:cs="Times New Roman"/>
-          <w:sz w:val="24"/>
-          <w:szCs w:val="24"/>
-          <w:lang w:val="fr-CA" w:eastAsia="en-CA"/>
-        </w:rPr>
-        <w:t>création</w:t>
+        <w:t>- Page de création</w:t>
       </w:r>
     </w:p>
     <w:p>
@@ -1292,16 +1301,7 @@
           <w:szCs w:val="24"/>
           <w:lang w:val="fr-CA" w:eastAsia="en-CA"/>
         </w:rPr>
-        <w:t xml:space="preserve">- Page de </w:t>
-      </w:r>
-      <w:r>
-        <w:rPr>
-          <w:rFonts w:ascii="Times New Roman" w:eastAsia="Times New Roman" w:hAnsi="Times New Roman" w:cs="Times New Roman"/>
-          <w:sz w:val="24"/>
-          <w:szCs w:val="24"/>
-          <w:lang w:val="fr-CA" w:eastAsia="en-CA"/>
-        </w:rPr>
-        <w:t>création</w:t>
+        <w:t>- Page de création</w:t>
       </w:r>
     </w:p>
     <w:p>
@@ -1440,70 +1440,7 @@
           <w:lang w:val="fr-CA" w:eastAsia="en-CA"/>
         </w:rPr>
         <w:lastRenderedPageBreak/>
-        <w:t>Les nouvelles fonctionnalités</w:t>
-      </w:r>
-      <w:r>
-        <w:rPr>
-          <w:rFonts w:ascii="Times New Roman" w:eastAsia="Times New Roman" w:hAnsi="Times New Roman" w:cs="Times New Roman"/>
-          <w:sz w:val="24"/>
-          <w:szCs w:val="24"/>
-          <w:lang w:val="fr-CA" w:eastAsia="en-CA"/>
-        </w:rPr>
-        <w:t xml:space="preserve"> de connexion, déconnexion sont rajoutés avec les droits d'</w:t>
-      </w:r>
-      <w:r>
-        <w:rPr>
-          <w:rFonts w:ascii="Times New Roman" w:eastAsia="Times New Roman" w:hAnsi="Times New Roman" w:cs="Times New Roman"/>
-          <w:sz w:val="24"/>
-          <w:szCs w:val="24"/>
-          <w:lang w:val="fr-CA" w:eastAsia="en-CA"/>
-        </w:rPr>
-        <w:t>accès</w:t>
-      </w:r>
-      <w:r>
-        <w:rPr>
-          <w:rFonts w:ascii="Times New Roman" w:eastAsia="Times New Roman" w:hAnsi="Times New Roman" w:cs="Times New Roman"/>
-          <w:sz w:val="24"/>
-          <w:szCs w:val="24"/>
-          <w:lang w:val="fr-CA" w:eastAsia="en-CA"/>
-        </w:rPr>
-        <w:t xml:space="preserve">. Les utilisateurs et les visiteurs peuvent voir les listes. Les </w:t>
-      </w:r>
-      <w:r>
-        <w:rPr>
-          <w:rFonts w:ascii="Times New Roman" w:eastAsia="Times New Roman" w:hAnsi="Times New Roman" w:cs="Times New Roman"/>
-          <w:sz w:val="24"/>
-          <w:szCs w:val="24"/>
-          <w:lang w:val="fr-CA" w:eastAsia="en-CA"/>
-        </w:rPr>
-        <w:t>modérateurs</w:t>
-      </w:r>
-      <w:r>
-        <w:rPr>
-          <w:rFonts w:ascii="Times New Roman" w:eastAsia="Times New Roman" w:hAnsi="Times New Roman" w:cs="Times New Roman"/>
-          <w:sz w:val="24"/>
-          <w:szCs w:val="24"/>
-          <w:lang w:val="fr-CA" w:eastAsia="en-CA"/>
-        </w:rPr>
-        <w:t xml:space="preserve"> peuvent modifier les informations dans les données et les administrateurs peuvent modifier, ajouter et </w:t>
-      </w:r>
-      <w:r>
-        <w:rPr>
-          <w:rFonts w:ascii="Times New Roman" w:eastAsia="Times New Roman" w:hAnsi="Times New Roman" w:cs="Times New Roman"/>
-          <w:sz w:val="24"/>
-          <w:szCs w:val="24"/>
-          <w:lang w:val="fr-CA" w:eastAsia="en-CA"/>
-        </w:rPr>
-        <w:t>supprimer</w:t>
-      </w:r>
-      <w:r>
-        <w:rPr>
-          <w:rFonts w:ascii="Times New Roman" w:eastAsia="Times New Roman" w:hAnsi="Times New Roman" w:cs="Times New Roman"/>
-          <w:sz w:val="24"/>
-          <w:szCs w:val="24"/>
-          <w:lang w:val="fr-CA" w:eastAsia="en-CA"/>
-        </w:rPr>
-        <w:t xml:space="preserve"> les données de la base.</w:t>
+        <w:t>Les nouvelles fonctionnalités de connexion, déconnexion sont rajoutés avec les droits d'accès. Les utilisateurs et les visiteurs peuvent voir les listes. Les modérateurs peuvent modifier les informations dans les données et les administrateurs peuvent modifier, ajouter et supprimer les données de la base.</w:t>
       </w:r>
     </w:p>
     <w:p>
@@ -1523,61 +1460,7 @@
           <w:szCs w:val="24"/>
           <w:lang w:val="fr-CA" w:eastAsia="en-CA"/>
         </w:rPr>
-        <w:t xml:space="preserve">Une nouvelle page de Journal de Bord est </w:t>
-      </w:r>
-      <w:r>
-        <w:rPr>
-          <w:rFonts w:ascii="Times New Roman" w:eastAsia="Times New Roman" w:hAnsi="Times New Roman" w:cs="Times New Roman"/>
-          <w:sz w:val="24"/>
-          <w:szCs w:val="24"/>
-          <w:lang w:val="fr-CA" w:eastAsia="en-CA"/>
-        </w:rPr>
-        <w:t>ajoutée</w:t>
-      </w:r>
-      <w:r>
-        <w:rPr>
-          <w:rFonts w:ascii="Times New Roman" w:eastAsia="Times New Roman" w:hAnsi="Times New Roman" w:cs="Times New Roman"/>
-          <w:sz w:val="24"/>
-          <w:szCs w:val="24"/>
-          <w:lang w:val="fr-CA" w:eastAsia="en-CA"/>
-        </w:rPr>
-        <w:t xml:space="preserve">, </w:t>
-      </w:r>
-      <w:r>
-        <w:rPr>
-          <w:rFonts w:ascii="Times New Roman" w:eastAsia="Times New Roman" w:hAnsi="Times New Roman" w:cs="Times New Roman"/>
-          <w:sz w:val="24"/>
-          <w:szCs w:val="24"/>
-          <w:lang w:val="fr-CA" w:eastAsia="en-CA"/>
-        </w:rPr>
-        <w:t>accessible</w:t>
-      </w:r>
-      <w:r>
-        <w:rPr>
-          <w:rFonts w:ascii="Times New Roman" w:eastAsia="Times New Roman" w:hAnsi="Times New Roman" w:cs="Times New Roman"/>
-          <w:sz w:val="24"/>
-          <w:szCs w:val="24"/>
-          <w:lang w:val="fr-CA" w:eastAsia="en-CA"/>
-        </w:rPr>
-        <w:t xml:space="preserve"> seulement à des administrateurs du site. Le journal de bord affiche une historique des actions faites par les utilisateurs de </w:t>
-      </w:r>
-      <w:r>
-        <w:rPr>
-          <w:rFonts w:ascii="Times New Roman" w:eastAsia="Times New Roman" w:hAnsi="Times New Roman" w:cs="Times New Roman"/>
-          <w:sz w:val="24"/>
-          <w:szCs w:val="24"/>
-          <w:lang w:val="fr-CA" w:eastAsia="en-CA"/>
-        </w:rPr>
-        <w:t>site. Il</w:t>
-      </w:r>
-      <w:r>
-        <w:rPr>
-          <w:rFonts w:ascii="Times New Roman" w:eastAsia="Times New Roman" w:hAnsi="Times New Roman" w:cs="Times New Roman"/>
-          <w:sz w:val="24"/>
-          <w:szCs w:val="24"/>
-          <w:lang w:val="fr-CA" w:eastAsia="en-CA"/>
-        </w:rPr>
-        <w:t xml:space="preserve"> est possible de faire une impression du document Journal de Bord en PDF ou de le sauvegarder.</w:t>
+        <w:t>Une nouvelle page de Journal de Bord est ajoutée, accessible seulement à des administrateurs du site. Le journal de bord affiche une historique des actions faites par les utilisateurs de site. Il est possible de faire une impression du document Journal de Bord en PDF ou de le sauvegarder.</w:t>
       </w:r>
     </w:p>
     <w:p>
@@ -1606,12 +1489,14 @@
         <w:rPr>
           <w:sz w:val="28"/>
           <w:szCs w:val="28"/>
+          <w:lang w:val="fr-CA"/>
         </w:rPr>
       </w:pPr>
       <w:r>
         <w:rPr>
           <w:sz w:val="28"/>
           <w:szCs w:val="28"/>
+          <w:lang w:val="fr-CA"/>
         </w:rPr>
         <w:t xml:space="preserve">GitHub : </w:t>
       </w:r>
@@ -1619,6 +1504,7 @@
         <w:rPr>
           <w:sz w:val="28"/>
           <w:szCs w:val="28"/>
+          <w:lang w:val="fr-CA"/>
         </w:rPr>
         <w:t>https://github.com/Raritetnik/TP3_MVC_Twig</w:t>
       </w:r>
@@ -1628,24 +1514,14 @@
         <w:rPr>
           <w:sz w:val="28"/>
           <w:szCs w:val="28"/>
-          <w:lang w:val="fr-CA"/>
-        </w:rPr>
-      </w:pPr>
-      <w:proofErr w:type="spellStart"/>
+        </w:rPr>
+      </w:pPr>
       <w:r>
         <w:rPr>
           <w:sz w:val="28"/>
           <w:szCs w:val="28"/>
         </w:rPr>
-        <w:t>WebDev</w:t>
-      </w:r>
-      <w:proofErr w:type="spellEnd"/>
-      <w:r>
-        <w:rPr>
-          <w:sz w:val="28"/>
-          <w:szCs w:val="28"/>
-        </w:rPr>
-        <w:t xml:space="preserve"> : </w:t>
+        <w:t xml:space="preserve">WebDev : </w:t>
       </w:r>
       <w:r>
         <w:rPr>

</xml_diff>